<commit_message>
Stworzona tabela oraz wykres z zaimplementowanymi funkcjami
</commit_message>
<xml_diff>
--- a/dokumentacja/07.04.2020 - etap 7.docx
+++ b/dokumentacja/07.04.2020 - etap 7.docx
@@ -1,6 +1,6 @@
 
 <file path=word/document.xml><?xml version="1.0" encoding="utf-8"?>
-<w:document xmlns:wpc="http://schemas.microsoft.com/office/word/2010/wordprocessingCanvas" xmlns:cx="http://schemas.microsoft.com/office/drawing/2014/chartex" xmlns:cx1="http://schemas.microsoft.com/office/drawing/2015/9/8/chartex" xmlns:cx2="http://schemas.microsoft.com/office/drawing/2015/10/21/chartex" xmlns:cx3="http://schemas.microsoft.com/office/drawing/2016/5/9/chartex" xmlns:cx4="http://schemas.microsoft.com/office/drawing/2016/5/10/chartex" xmlns:cx5="http://schemas.microsoft.com/office/drawing/2016/5/11/chartex" xmlns:cx6="http://schemas.microsoft.com/office/drawing/2016/5/12/chartex" xmlns:cx7="http://schemas.microsoft.com/office/drawing/2016/5/13/chartex" xmlns:cx8="http://schemas.microsoft.com/office/drawing/2016/5/14/chartex" xmlns:mc="http://schemas.openxmlformats.org/markup-compatibility/2006" xmlns:aink="http://schemas.microsoft.com/office/drawing/2016/ink" xmlns:am3d="http://schemas.microsoft.com/office/drawing/2017/model3d" xmlns:o="urn:schemas-microsoft-com:office:office" xmlns:r="http://schemas.openxmlformats.org/officeDocument/2006/relationships" xmlns:m="http://schemas.openxmlformats.org/officeDocument/2006/math" xmlns:v="urn:schemas-microsoft-com:vml" xmlns:wp14="http://schemas.microsoft.com/office/word/2010/wordprocessingDrawing" xmlns:wp="http://schemas.openxmlformats.org/drawingml/2006/wordprocessingDrawing" xmlns:w10="urn:schemas-microsoft-com:office:word" xmlns:w="http://schemas.openxmlformats.org/wordprocessingml/2006/main" xmlns:w14="http://schemas.microsoft.com/office/word/2010/wordml" xmlns:w15="http://schemas.microsoft.com/office/word/2012/wordml" xmlns:w16cid="http://schemas.microsoft.com/office/word/2016/wordml/cid" xmlns:w16se="http://schemas.microsoft.com/office/word/2015/wordml/symex" xmlns:wpg="http://schemas.microsoft.com/office/word/2010/wordprocessingGroup" xmlns:wpi="http://schemas.microsoft.com/office/word/2010/wordprocessingInk" xmlns:wne="http://schemas.microsoft.com/office/word/2006/wordml" xmlns:wps="http://schemas.microsoft.com/office/word/2010/wordprocessingShape" mc:Ignorable="w14 w15 w16se w16cid wp14">
+<w:document xmlns:wpc="http://schemas.microsoft.com/office/word/2010/wordprocessingCanvas" xmlns:cx="http://schemas.microsoft.com/office/drawing/2014/chartex" xmlns:cx1="http://schemas.microsoft.com/office/drawing/2015/9/8/chartex" xmlns:cx2="http://schemas.microsoft.com/office/drawing/2015/10/21/chartex" xmlns:cx3="http://schemas.microsoft.com/office/drawing/2016/5/9/chartex" xmlns:cx4="http://schemas.microsoft.com/office/drawing/2016/5/10/chartex" xmlns:cx5="http://schemas.microsoft.com/office/drawing/2016/5/11/chartex" xmlns:cx6="http://schemas.microsoft.com/office/drawing/2016/5/12/chartex" xmlns:cx7="http://schemas.microsoft.com/office/drawing/2016/5/13/chartex" xmlns:cx8="http://schemas.microsoft.com/office/drawing/2016/5/14/chartex" xmlns:mc="http://schemas.openxmlformats.org/markup-compatibility/2006" xmlns:aink="http://schemas.microsoft.com/office/drawing/2016/ink" xmlns:am3d="http://schemas.microsoft.com/office/drawing/2017/model3d" xmlns:o="urn:schemas-microsoft-com:office:office" xmlns:r="http://schemas.openxmlformats.org/officeDocument/2006/relationships" xmlns:m="http://schemas.openxmlformats.org/officeDocument/2006/math" xmlns:v="urn:schemas-microsoft-com:vml" xmlns:wp14="http://schemas.microsoft.com/office/word/2010/wordprocessingDrawing" xmlns:wp="http://schemas.openxmlformats.org/drawingml/2006/wordprocessingDrawing" xmlns:w10="urn:schemas-microsoft-com:office:word" xmlns:w="http://schemas.openxmlformats.org/wordprocessingml/2006/main" xmlns:w14="http://schemas.microsoft.com/office/word/2010/wordml" xmlns:w15="http://schemas.microsoft.com/office/word/2012/wordml" xmlns:w16cex="http://schemas.microsoft.com/office/word/2018/wordml/cex" xmlns:w16cid="http://schemas.microsoft.com/office/word/2016/wordml/cid" xmlns:w16="http://schemas.microsoft.com/office/word/2018/wordml" xmlns:w16se="http://schemas.microsoft.com/office/word/2015/wordml/symex" xmlns:wpg="http://schemas.microsoft.com/office/word/2010/wordprocessingGroup" xmlns:wpi="http://schemas.microsoft.com/office/word/2010/wordprocessingInk" xmlns:wne="http://schemas.microsoft.com/office/word/2006/wordml" xmlns:wps="http://schemas.microsoft.com/office/word/2010/wordprocessingShape" mc:Ignorable="w14 w15 w16se w16cid w16 w16cex wp14">
   <w:body>
     <w:p>
       <w:pPr>
@@ -131,8 +131,16 @@
         <w:rPr>
           <w:rFonts w:ascii="Arial" w:hAnsi="Arial" w:cs="Arial"/>
         </w:rPr>
-        <w:t>- Mateusz Orelik</w:t>
+        <w:t xml:space="preserve">- Mateusz </w:t>
       </w:r>
+      <w:proofErr w:type="spellStart"/>
+      <w:r>
+        <w:rPr>
+          <w:rFonts w:ascii="Arial" w:hAnsi="Arial" w:cs="Arial"/>
+        </w:rPr>
+        <w:t>Orelik</w:t>
+      </w:r>
+      <w:proofErr w:type="spellEnd"/>
     </w:p>
     <w:p>
       <w:pPr>
@@ -208,7 +216,23 @@
           <w:rFonts w:ascii="Arial" w:hAnsi="Arial" w:cs="Arial"/>
           <w:bCs/>
         </w:rPr>
-        <w:t>Tematem projektu jest aplikacja mobilna „Organizer”. Głównym założeniem projektu</w:t>
+        <w:t>Tematem projektu jest aplikacja mobilna „</w:t>
+      </w:r>
+      <w:proofErr w:type="spellStart"/>
+      <w:r>
+        <w:rPr>
+          <w:rFonts w:ascii="Arial" w:hAnsi="Arial" w:cs="Arial"/>
+          <w:bCs/>
+        </w:rPr>
+        <w:t>Organizer</w:t>
+      </w:r>
+      <w:proofErr w:type="spellEnd"/>
+      <w:r>
+        <w:rPr>
+          <w:rFonts w:ascii="Arial" w:hAnsi="Arial" w:cs="Arial"/>
+          <w:bCs/>
+        </w:rPr>
+        <w:t>”. Głównym założeniem projektu</w:t>
       </w:r>
       <w:r>
         <w:rPr>
@@ -411,7 +435,35 @@
         <w:rPr>
           <w:rFonts w:ascii="Arial" w:hAnsi="Arial" w:cs="Arial"/>
         </w:rPr>
-        <w:t>Projekt zlecony zespołowi nazywa się „Organizer”. Celem projektu jest stworzenie aplikacji mobilnej na system Android, która pomoże w organizacji czas. Projekt rozpoczyna się z dniem 26.02.2020, a zakończenie projektu planowane jest na 03.06.2020. Projekt jest tworzony na podstawie tematu pracy inżynierskiej członka projektu Łukasza Mrzygłóda, a rezultatem ukończenia projektu jest zaliczenie zajęć projektowych.</w:t>
+        <w:t>Projekt zlecony zespołowi nazywa się „</w:t>
+      </w:r>
+      <w:proofErr w:type="spellStart"/>
+      <w:r>
+        <w:rPr>
+          <w:rFonts w:ascii="Arial" w:hAnsi="Arial" w:cs="Arial"/>
+        </w:rPr>
+        <w:t>Organizer</w:t>
+      </w:r>
+      <w:proofErr w:type="spellEnd"/>
+      <w:r>
+        <w:rPr>
+          <w:rFonts w:ascii="Arial" w:hAnsi="Arial" w:cs="Arial"/>
+        </w:rPr>
+        <w:t xml:space="preserve">”. Celem projektu jest stworzenie aplikacji mobilnej na system Android, która pomoże w organizacji czas. Projekt rozpoczyna się z dniem 26.02.2020, a zakończenie projektu planowane jest na 03.06.2020. Projekt jest tworzony na podstawie tematu pracy inżynierskiej członka projektu Łukasza </w:t>
+      </w:r>
+      <w:proofErr w:type="spellStart"/>
+      <w:r>
+        <w:rPr>
+          <w:rFonts w:ascii="Arial" w:hAnsi="Arial" w:cs="Arial"/>
+        </w:rPr>
+        <w:t>Mrzygłóda</w:t>
+      </w:r>
+      <w:proofErr w:type="spellEnd"/>
+      <w:r>
+        <w:rPr>
+          <w:rFonts w:ascii="Arial" w:hAnsi="Arial" w:cs="Arial"/>
+        </w:rPr>
+        <w:t>, a rezultatem ukończenia projektu jest zaliczenie zajęć projektowych.</w:t>
       </w:r>
     </w:p>
     <w:p>
@@ -719,7 +771,21 @@
         <w:rPr>
           <w:rFonts w:ascii="Arial" w:hAnsi="Arial" w:cs="Arial"/>
         </w:rPr>
-        <w:t>-Mateusz Orelik (programista, tester)</w:t>
+        <w:t xml:space="preserve">-Mateusz </w:t>
+      </w:r>
+      <w:proofErr w:type="spellStart"/>
+      <w:r>
+        <w:rPr>
+          <w:rFonts w:ascii="Arial" w:hAnsi="Arial" w:cs="Arial"/>
+        </w:rPr>
+        <w:t>Orelik</w:t>
+      </w:r>
+      <w:proofErr w:type="spellEnd"/>
+      <w:r>
+        <w:rPr>
+          <w:rFonts w:ascii="Arial" w:hAnsi="Arial" w:cs="Arial"/>
+        </w:rPr>
+        <w:t xml:space="preserve"> (programista, tester)</w:t>
       </w:r>
       <w:bookmarkEnd w:id="0"/>
     </w:p>
@@ -1035,8 +1101,16 @@
         <w:rPr>
           <w:rFonts w:ascii="Arial" w:hAnsi="Arial" w:cs="Arial"/>
         </w:rPr>
-        <w:t>- Trello</w:t>
+        <w:t xml:space="preserve">- </w:t>
       </w:r>
+      <w:proofErr w:type="spellStart"/>
+      <w:r>
+        <w:rPr>
+          <w:rFonts w:ascii="Arial" w:hAnsi="Arial" w:cs="Arial"/>
+        </w:rPr>
+        <w:t>Trello</w:t>
+      </w:r>
+      <w:proofErr w:type="spellEnd"/>
     </w:p>
     <w:p>
       <w:pPr>
@@ -1064,8 +1138,16 @@
         <w:rPr>
           <w:rFonts w:ascii="Arial" w:hAnsi="Arial" w:cs="Arial"/>
         </w:rPr>
-        <w:t>- Githuba</w:t>
+        <w:t xml:space="preserve">- </w:t>
       </w:r>
+      <w:proofErr w:type="spellStart"/>
+      <w:r>
+        <w:rPr>
+          <w:rFonts w:ascii="Arial" w:hAnsi="Arial" w:cs="Arial"/>
+        </w:rPr>
+        <w:t>Githuba</w:t>
+      </w:r>
+      <w:proofErr w:type="spellEnd"/>
     </w:p>
     <w:p>
       <w:pPr>
@@ -1180,7 +1262,7 @@
           <w:szCs w:val="32"/>
         </w:rPr>
         <w:drawing>
-          <wp:anchor distT="0" distB="0" distL="0" distR="0" simplePos="0" relativeHeight="2" behindDoc="1" locked="0" layoutInCell="1" allowOverlap="1">
+          <wp:anchor distT="0" distB="0" distL="0" distR="0" simplePos="0" relativeHeight="2" behindDoc="1" locked="0" layoutInCell="1" allowOverlap="1" wp14:anchorId="179EF937" wp14:editId="48CB6602">
             <wp:simplePos x="0" y="0"/>
             <wp:positionH relativeFrom="margin">
               <wp:posOffset>441960</wp:posOffset>
@@ -1410,7 +1492,7 @@
           <w:noProof/>
         </w:rPr>
         <w:drawing>
-          <wp:anchor distT="0" distB="0" distL="0" distR="0" simplePos="0" relativeHeight="4" behindDoc="1" locked="0" layoutInCell="1" allowOverlap="1">
+          <wp:anchor distT="0" distB="0" distL="0" distR="0" simplePos="0" relativeHeight="4" behindDoc="1" locked="0" layoutInCell="1" allowOverlap="1" wp14:anchorId="3E1528F4" wp14:editId="4CD0E465">
             <wp:simplePos x="0" y="0"/>
             <wp:positionH relativeFrom="margin">
               <wp:posOffset>180340</wp:posOffset>
@@ -1717,7 +1799,7 @@
     </w:p>
     <w:tbl>
       <w:tblPr>
-        <w:tblStyle w:val="TableGrid"/>
+        <w:tblStyle w:val="Tabela-Siatka"/>
         <w:tblW w:w="10207" w:type="dxa"/>
         <w:tblInd w:w="-713" w:type="dxa"/>
         <w:tblLook w:val="04A0" w:firstRow="1" w:lastRow="0" w:firstColumn="1" w:lastColumn="0" w:noHBand="0" w:noVBand="1"/>
@@ -2505,7 +2587,23 @@
                 <w:rFonts w:ascii="Arial" w:hAnsi="Arial" w:cs="Arial"/>
                 <w:bCs/>
               </w:rPr>
-              <w:t>Zmiana pomiędzy systemem godzinowym używanym przy rozpisie wybranego dnia (24-godzinny lub 12-godzinny AM, PM)</w:t>
+              <w:t xml:space="preserve">Zmiana pomiędzy systemem godzinowym używanym przy </w:t>
+            </w:r>
+            <w:proofErr w:type="spellStart"/>
+            <w:r>
+              <w:rPr>
+                <w:rFonts w:ascii="Arial" w:hAnsi="Arial" w:cs="Arial"/>
+                <w:bCs/>
+              </w:rPr>
+              <w:t>rozpisie</w:t>
+            </w:r>
+            <w:proofErr w:type="spellEnd"/>
+            <w:r>
+              <w:rPr>
+                <w:rFonts w:ascii="Arial" w:hAnsi="Arial" w:cs="Arial"/>
+                <w:bCs/>
+              </w:rPr>
+              <w:t xml:space="preserve"> wybranego dnia (24-godzinny lub 12-godzinny AM, PM)</w:t>
             </w:r>
           </w:p>
         </w:tc>
@@ -2623,7 +2721,7 @@
     </w:p>
     <w:tbl>
       <w:tblPr>
-        <w:tblStyle w:val="TableGrid"/>
+        <w:tblStyle w:val="Tabela-Siatka"/>
         <w:tblW w:w="10207" w:type="dxa"/>
         <w:tblInd w:w="-713" w:type="dxa"/>
         <w:tblLook w:val="04A0" w:firstRow="1" w:lastRow="0" w:firstColumn="1" w:lastColumn="0" w:noHBand="0" w:noVBand="1"/>
@@ -3558,7 +3656,7 @@
     </w:p>
     <w:tbl>
       <w:tblPr>
-        <w:tblStyle w:val="TableGrid"/>
+        <w:tblStyle w:val="Tabela-Siatka"/>
         <w:tblW w:w="10490" w:type="dxa"/>
         <w:tblInd w:w="-713" w:type="dxa"/>
         <w:tblLook w:val="04A0" w:firstRow="1" w:lastRow="0" w:firstColumn="1" w:lastColumn="0" w:noHBand="0" w:noVBand="1"/>
@@ -4468,6 +4566,46 @@
         </w:tc>
       </w:tr>
     </w:tbl>
+    <w:p>
+      <w:pPr>
+        <w:spacing w:after="0"/>
+        <w:jc w:val="both"/>
+        <w:rPr>
+          <w:rFonts w:ascii="Arial" w:hAnsi="Arial" w:cs="Arial"/>
+          <w:bCs/>
+        </w:rPr>
+      </w:pPr>
+    </w:p>
+    <w:p>
+      <w:pPr>
+        <w:spacing w:after="0"/>
+        <w:jc w:val="both"/>
+        <w:rPr>
+          <w:rFonts w:ascii="Arial" w:hAnsi="Arial" w:cs="Arial"/>
+          <w:bCs/>
+        </w:rPr>
+      </w:pPr>
+    </w:p>
+    <w:p>
+      <w:pPr>
+        <w:spacing w:after="0"/>
+        <w:jc w:val="both"/>
+        <w:rPr>
+          <w:rFonts w:ascii="Arial" w:hAnsi="Arial" w:cs="Arial"/>
+          <w:bCs/>
+        </w:rPr>
+      </w:pPr>
+    </w:p>
+    <w:p>
+      <w:pPr>
+        <w:spacing w:after="0"/>
+        <w:jc w:val="both"/>
+        <w:rPr>
+          <w:rFonts w:ascii="Arial" w:hAnsi="Arial" w:cs="Arial"/>
+          <w:bCs/>
+        </w:rPr>
+      </w:pPr>
+    </w:p>
     <w:p>
       <w:pPr>
         <w:spacing w:after="0"/>
@@ -4790,6 +4928,7 @@
                 <w:lang w:eastAsia="pl-PL"/>
               </w:rPr>
             </w:pPr>
+            <w:proofErr w:type="spellStart"/>
             <w:r>
               <w:rPr>
                 <w:rFonts w:ascii="Arial" w:eastAsia="Times New Roman" w:hAnsi="Arial" w:cs="Arial"/>
@@ -4798,6 +4937,7 @@
               </w:rPr>
               <w:t>JetBrains</w:t>
             </w:r>
+            <w:proofErr w:type="spellEnd"/>
           </w:p>
         </w:tc>
         <w:tc>
@@ -5386,11 +5526,19 @@
                 <w:rFonts w:ascii="Arial" w:hAnsi="Arial"/>
               </w:rPr>
             </w:pPr>
-            <w:r>
-              <w:rPr>
-                <w:rFonts w:ascii="Arial" w:hAnsi="Arial" w:cs="Arial"/>
-              </w:rPr>
-              <w:t>Axure RP9</w:t>
+            <w:proofErr w:type="spellStart"/>
+            <w:r>
+              <w:rPr>
+                <w:rFonts w:ascii="Arial" w:hAnsi="Arial" w:cs="Arial"/>
+              </w:rPr>
+              <w:t>Axure</w:t>
+            </w:r>
+            <w:proofErr w:type="spellEnd"/>
+            <w:r>
+              <w:rPr>
+                <w:rFonts w:ascii="Arial" w:hAnsi="Arial" w:cs="Arial"/>
+              </w:rPr>
+              <w:t xml:space="preserve"> RP9</w:t>
             </w:r>
           </w:p>
         </w:tc>
@@ -5440,11 +5588,19 @@
                 <w:rFonts w:ascii="Arial" w:hAnsi="Arial"/>
               </w:rPr>
             </w:pPr>
+            <w:proofErr w:type="spellStart"/>
             <w:r>
               <w:rPr>
                 <w:rFonts w:ascii="Arial" w:hAnsi="Arial"/>
               </w:rPr>
-              <w:t>Axure Software Solutions, Inc.</w:t>
+              <w:t>Axure</w:t>
+            </w:r>
+            <w:proofErr w:type="spellEnd"/>
+            <w:r>
+              <w:rPr>
+                <w:rFonts w:ascii="Arial" w:hAnsi="Arial"/>
+              </w:rPr>
+              <w:t xml:space="preserve"> Software Solutions, Inc.</w:t>
             </w:r>
           </w:p>
         </w:tc>
@@ -5558,7 +5714,6 @@
           <w:sz w:val="32"/>
           <w:szCs w:val="32"/>
         </w:rPr>
-        <w:lastRenderedPageBreak/>
         <w:t>10. Zdefiniowanie użytkowników</w:t>
       </w:r>
     </w:p>
@@ -5654,7 +5809,7 @@
           <w:szCs w:val="32"/>
         </w:rPr>
         <w:drawing>
-          <wp:anchor distT="0" distB="0" distL="0" distR="0" simplePos="0" relativeHeight="3" behindDoc="1" locked="0" layoutInCell="1" allowOverlap="1">
+          <wp:anchor distT="0" distB="0" distL="0" distR="0" simplePos="0" relativeHeight="3" behindDoc="1" locked="0" layoutInCell="1" allowOverlap="1" wp14:anchorId="04D6C2AC" wp14:editId="3DF6FB01">
             <wp:simplePos x="0" y="0"/>
             <wp:positionH relativeFrom="column">
               <wp:posOffset>-391795</wp:posOffset>
@@ -6054,7 +6209,6 @@
           <w:sz w:val="32"/>
           <w:szCs w:val="32"/>
         </w:rPr>
-        <w:lastRenderedPageBreak/>
         <w:t xml:space="preserve">12. </w:t>
       </w:r>
       <w:r>
@@ -6081,7 +6235,7 @@
     </w:p>
     <w:tbl>
       <w:tblPr>
-        <w:tblStyle w:val="TableGrid"/>
+        <w:tblStyle w:val="Tabela-Siatka"/>
         <w:tblW w:w="0" w:type="auto"/>
         <w:tblLook w:val="04A0" w:firstRow="1" w:lastRow="0" w:firstColumn="1" w:lastColumn="0" w:noHBand="0" w:noVBand="1"/>
       </w:tblPr>
@@ -6806,7 +6960,7 @@
     </w:p>
     <w:tbl>
       <w:tblPr>
-        <w:tblStyle w:val="TableGrid"/>
+        <w:tblStyle w:val="Tabela-Siatka"/>
         <w:tblW w:w="0" w:type="auto"/>
         <w:tblLook w:val="04A0" w:firstRow="1" w:lastRow="0" w:firstColumn="1" w:lastColumn="0" w:noHBand="0" w:noVBand="1"/>
       </w:tblPr>
@@ -7528,7 +7682,7 @@
     </w:p>
     <w:tbl>
       <w:tblPr>
-        <w:tblStyle w:val="TableGrid"/>
+        <w:tblStyle w:val="Tabela-Siatka"/>
         <w:tblW w:w="0" w:type="auto"/>
         <w:tblLook w:val="04A0" w:firstRow="1" w:lastRow="0" w:firstColumn="1" w:lastColumn="0" w:noHBand="0" w:noVBand="1"/>
       </w:tblPr>
@@ -7559,7 +7713,6 @@
                 <w:sz w:val="24"/>
                 <w:szCs w:val="24"/>
               </w:rPr>
-              <w:lastRenderedPageBreak/>
               <w:t>Nazwa</w:t>
             </w:r>
           </w:p>
@@ -8221,8 +8374,6 @@
               </w:rPr>
               <w:t>,</w:t>
             </w:r>
-            <w:bookmarkStart w:id="1" w:name="_GoBack"/>
-            <w:bookmarkEnd w:id="1"/>
           </w:p>
           <w:p>
             <w:pPr>
@@ -8274,7 +8425,7 @@
     </w:p>
     <w:tbl>
       <w:tblPr>
-        <w:tblStyle w:val="TableGrid"/>
+        <w:tblStyle w:val="Tabela-Siatka"/>
         <w:tblW w:w="0" w:type="auto"/>
         <w:tblLook w:val="04A0" w:firstRow="1" w:lastRow="0" w:firstColumn="1" w:lastColumn="0" w:noHBand="0" w:noVBand="1"/>
       </w:tblPr>
@@ -9035,7 +9186,7 @@
     </w:p>
     <w:tbl>
       <w:tblPr>
-        <w:tblStyle w:val="TableGrid"/>
+        <w:tblStyle w:val="Tabela-Siatka"/>
         <w:tblW w:w="0" w:type="auto"/>
         <w:tblLook w:val="04A0" w:firstRow="1" w:lastRow="0" w:firstColumn="1" w:lastColumn="0" w:noHBand="0" w:noVBand="1"/>
       </w:tblPr>
@@ -9066,7 +9217,6 @@
                 <w:sz w:val="24"/>
                 <w:szCs w:val="24"/>
               </w:rPr>
-              <w:lastRenderedPageBreak/>
               <w:t>Nazwa</w:t>
             </w:r>
           </w:p>
@@ -9096,7 +9246,27 @@
                 <w:sz w:val="24"/>
                 <w:szCs w:val="24"/>
               </w:rPr>
-              <w:t>Nadawanie okreslonego priorytetu zadaniom</w:t>
+              <w:t xml:space="preserve">Nadawanie </w:t>
+            </w:r>
+            <w:proofErr w:type="spellStart"/>
+            <w:r>
+              <w:rPr>
+                <w:rFonts w:ascii="Arial" w:hAnsi="Arial" w:cs="Arial"/>
+                <w:bCs/>
+                <w:sz w:val="24"/>
+                <w:szCs w:val="24"/>
+              </w:rPr>
+              <w:t>okreslonego</w:t>
+            </w:r>
+            <w:proofErr w:type="spellEnd"/>
+            <w:r>
+              <w:rPr>
+                <w:rFonts w:ascii="Arial" w:hAnsi="Arial" w:cs="Arial"/>
+                <w:bCs/>
+                <w:sz w:val="24"/>
+                <w:szCs w:val="24"/>
+              </w:rPr>
+              <w:t xml:space="preserve"> priorytetu zadaniom</w:t>
             </w:r>
           </w:p>
         </w:tc>
@@ -9797,7 +9967,7 @@
     </w:p>
     <w:tbl>
       <w:tblPr>
-        <w:tblStyle w:val="TableGrid"/>
+        <w:tblStyle w:val="Tabela-Siatka"/>
         <w:tblW w:w="0" w:type="auto"/>
         <w:tblLook w:val="04A0" w:firstRow="1" w:lastRow="0" w:firstColumn="1" w:lastColumn="0" w:noHBand="0" w:noVBand="1"/>
       </w:tblPr>
@@ -10567,7 +10737,7 @@
     </w:p>
     <w:tbl>
       <w:tblPr>
-        <w:tblStyle w:val="TableGrid"/>
+        <w:tblStyle w:val="Tabela-Siatka"/>
         <w:tblW w:w="0" w:type="auto"/>
         <w:tblLook w:val="04A0" w:firstRow="1" w:lastRow="0" w:firstColumn="1" w:lastColumn="0" w:noHBand="0" w:noVBand="1"/>
       </w:tblPr>
@@ -10598,7 +10768,6 @@
                 <w:sz w:val="24"/>
                 <w:szCs w:val="24"/>
               </w:rPr>
-              <w:lastRenderedPageBreak/>
               <w:t>Nazwa</w:t>
             </w:r>
           </w:p>
@@ -11411,29 +11580,54 @@
           <w:bCs/>
         </w:rPr>
       </w:pPr>
+      <w:proofErr w:type="spellStart"/>
       <w:r>
         <w:rPr>
           <w:rFonts w:ascii="Arial" w:hAnsi="Arial" w:cs="Arial"/>
           <w:bCs/>
         </w:rPr>
-        <w:t>Ogranizer – narzędzie do usprawnienia zarządzania planem dnia</w:t>
+        <w:t>Ogranizer</w:t>
       </w:r>
-    </w:p>
-    <w:p>
-      <w:pPr>
-        <w:spacing w:after="0"/>
-        <w:jc w:val="both"/>
+      <w:proofErr w:type="spellEnd"/>
+      <w:r>
         <w:rPr>
           <w:rFonts w:ascii="Arial" w:hAnsi="Arial" w:cs="Arial"/>
           <w:bCs/>
         </w:rPr>
+        <w:t xml:space="preserve"> – narzędzie do usprawnienia zarządzania planem dnia</w:t>
+      </w:r>
+    </w:p>
+    <w:p>
+      <w:pPr>
+        <w:spacing w:after="0"/>
+        <w:jc w:val="both"/>
+        <w:rPr>
+          <w:rFonts w:ascii="Arial" w:hAnsi="Arial" w:cs="Arial"/>
+          <w:bCs/>
+        </w:rPr>
       </w:pPr>
       <w:r>
         <w:rPr>
           <w:rFonts w:ascii="Arial" w:hAnsi="Arial" w:cs="Arial"/>
           <w:bCs/>
         </w:rPr>
-        <w:t>Kalendarz – rozpis dni danego miesiąca</w:t>
+        <w:t xml:space="preserve">Kalendarz – </w:t>
+      </w:r>
+      <w:proofErr w:type="spellStart"/>
+      <w:r>
+        <w:rPr>
+          <w:rFonts w:ascii="Arial" w:hAnsi="Arial" w:cs="Arial"/>
+          <w:bCs/>
+        </w:rPr>
+        <w:t>rozpis</w:t>
+      </w:r>
+      <w:proofErr w:type="spellEnd"/>
+      <w:r>
+        <w:rPr>
+          <w:rFonts w:ascii="Arial" w:hAnsi="Arial" w:cs="Arial"/>
+          <w:bCs/>
+        </w:rPr>
+        <w:t xml:space="preserve"> dni danego miesiąca</w:t>
       </w:r>
     </w:p>
     <w:p>
@@ -11535,7 +11729,23 @@
           <w:rFonts w:ascii="Arial" w:hAnsi="Arial" w:cs="Arial"/>
           <w:bCs/>
         </w:rPr>
-        <w:t>Kategorie zadan – podział zadań według danego środowiska np. dom, praca, szkoła, sport</w:t>
+        <w:t xml:space="preserve">Kategorie </w:t>
+      </w:r>
+      <w:proofErr w:type="spellStart"/>
+      <w:r>
+        <w:rPr>
+          <w:rFonts w:ascii="Arial" w:hAnsi="Arial" w:cs="Arial"/>
+          <w:bCs/>
+        </w:rPr>
+        <w:t>zadan</w:t>
+      </w:r>
+      <w:proofErr w:type="spellEnd"/>
+      <w:r>
+        <w:rPr>
+          <w:rFonts w:ascii="Arial" w:hAnsi="Arial" w:cs="Arial"/>
+          <w:bCs/>
+        </w:rPr>
+        <w:t xml:space="preserve"> – podział zadań według danego środowiska np. dom, praca, szkoła, sport</w:t>
       </w:r>
     </w:p>
     <w:p>
@@ -11726,7 +11936,7 @@
     </w:p>
     <w:tbl>
       <w:tblPr>
-        <w:tblStyle w:val="TableGrid"/>
+        <w:tblStyle w:val="Tabela-Siatka"/>
         <w:tblW w:w="9212" w:type="dxa"/>
         <w:tblLook w:val="04A0" w:firstRow="1" w:lastRow="0" w:firstColumn="1" w:lastColumn="0" w:noHBand="0" w:noVBand="1"/>
       </w:tblPr>
@@ -12041,7 +12251,7 @@
           <w:noProof/>
         </w:rPr>
         <w:drawing>
-          <wp:anchor distT="0" distB="0" distL="0" distR="0" simplePos="0" relativeHeight="5" behindDoc="0" locked="0" layoutInCell="1" allowOverlap="1">
+          <wp:anchor distT="0" distB="0" distL="0" distR="0" simplePos="0" relativeHeight="5" behindDoc="0" locked="0" layoutInCell="1" allowOverlap="1" wp14:anchorId="470829E2" wp14:editId="1F3B98BF">
             <wp:simplePos x="0" y="0"/>
             <wp:positionH relativeFrom="column">
               <wp:posOffset>1569085</wp:posOffset>
@@ -12280,7 +12490,7 @@
           <w:szCs w:val="32"/>
         </w:rPr>
         <w:drawing>
-          <wp:anchor distT="0" distB="0" distL="0" distR="0" simplePos="0" relativeHeight="6" behindDoc="0" locked="0" layoutInCell="1" allowOverlap="1">
+          <wp:anchor distT="0" distB="0" distL="0" distR="0" simplePos="0" relativeHeight="6" behindDoc="0" locked="0" layoutInCell="1" allowOverlap="1" wp14:anchorId="4C5FA277" wp14:editId="0BE88939">
             <wp:simplePos x="0" y="0"/>
             <wp:positionH relativeFrom="column">
               <wp:posOffset>1778000</wp:posOffset>
@@ -12567,7 +12777,7 @@
           <w:szCs w:val="32"/>
         </w:rPr>
         <w:drawing>
-          <wp:anchor distT="0" distB="0" distL="0" distR="0" simplePos="0" relativeHeight="7" behindDoc="0" locked="0" layoutInCell="1" allowOverlap="1">
+          <wp:anchor distT="0" distB="0" distL="0" distR="0" simplePos="0" relativeHeight="7" behindDoc="0" locked="0" layoutInCell="1" allowOverlap="1" wp14:anchorId="72E508F3" wp14:editId="579549C9">
             <wp:simplePos x="0" y="0"/>
             <wp:positionH relativeFrom="column">
               <wp:posOffset>1763395</wp:posOffset>
@@ -12840,7 +13050,7 @@
           <w:szCs w:val="32"/>
         </w:rPr>
         <w:drawing>
-          <wp:anchor distT="0" distB="0" distL="0" distR="0" simplePos="0" relativeHeight="8" behindDoc="0" locked="0" layoutInCell="1" allowOverlap="1">
+          <wp:anchor distT="0" distB="0" distL="0" distR="0" simplePos="0" relativeHeight="8" behindDoc="0" locked="0" layoutInCell="1" allowOverlap="1" wp14:anchorId="153C996F" wp14:editId="50D70300">
             <wp:simplePos x="0" y="0"/>
             <wp:positionH relativeFrom="column">
               <wp:posOffset>3100705</wp:posOffset>
@@ -12954,7 +13164,7 @@
           <w:szCs w:val="32"/>
         </w:rPr>
         <w:drawing>
-          <wp:anchor distT="0" distB="0" distL="0" distR="0" simplePos="0" relativeHeight="9" behindDoc="0" locked="0" layoutInCell="1" allowOverlap="1">
+          <wp:anchor distT="0" distB="0" distL="0" distR="0" simplePos="0" relativeHeight="9" behindDoc="0" locked="0" layoutInCell="1" allowOverlap="1" wp14:anchorId="639B025F" wp14:editId="4CB6DB84">
             <wp:simplePos x="0" y="0"/>
             <wp:positionH relativeFrom="column">
               <wp:posOffset>-90170</wp:posOffset>
@@ -13409,7 +13619,7 @@
     </w:p>
     <w:tbl>
       <w:tblPr>
-        <w:tblStyle w:val="TableGrid"/>
+        <w:tblStyle w:val="Tabela-Siatka"/>
         <w:tblW w:w="9212" w:type="dxa"/>
         <w:tblLook w:val="04A0" w:firstRow="1" w:lastRow="0" w:firstColumn="1" w:lastColumn="0" w:noHBand="0" w:noVBand="1"/>
       </w:tblPr>
@@ -14311,25 +14521,41 @@
           <w:rFonts w:ascii="Arial" w:hAnsi="Arial" w:cs="Arial"/>
         </w:rPr>
       </w:pPr>
+      <w:proofErr w:type="spellStart"/>
       <w:r>
         <w:rPr>
           <w:rFonts w:ascii="Arial" w:hAnsi="Arial" w:cs="Arial"/>
         </w:rPr>
-        <w:t>Junit – będzie wykorzystane do napisania unit testów dla funkcji w aplikacji.</w:t>
+        <w:t>Junit</w:t>
       </w:r>
-    </w:p>
-    <w:p>
-      <w:pPr>
-        <w:spacing w:after="0"/>
-        <w:rPr>
-          <w:rFonts w:ascii="Arial" w:hAnsi="Arial" w:cs="Arial"/>
-        </w:rPr>
-      </w:pPr>
+      <w:proofErr w:type="spellEnd"/>
       <w:r>
         <w:rPr>
           <w:rFonts w:ascii="Arial" w:hAnsi="Arial" w:cs="Arial"/>
         </w:rPr>
-        <w:t>Appium – posłuży do zautomatyzowania testów aplikacji mobilnej.</w:t>
+        <w:t xml:space="preserve"> – będzie wykorzystane do napisania unit testów dla funkcji w aplikacji.</w:t>
+      </w:r>
+    </w:p>
+    <w:p>
+      <w:pPr>
+        <w:spacing w:after="0"/>
+        <w:rPr>
+          <w:rFonts w:ascii="Arial" w:hAnsi="Arial" w:cs="Arial"/>
+        </w:rPr>
+      </w:pPr>
+      <w:proofErr w:type="spellStart"/>
+      <w:r>
+        <w:rPr>
+          <w:rFonts w:ascii="Arial" w:hAnsi="Arial" w:cs="Arial"/>
+        </w:rPr>
+        <w:t>Appium</w:t>
+      </w:r>
+      <w:proofErr w:type="spellEnd"/>
+      <w:r>
+        <w:rPr>
+          <w:rFonts w:ascii="Arial" w:hAnsi="Arial" w:cs="Arial"/>
+        </w:rPr>
+        <w:t xml:space="preserve"> – posłuży do zautomatyzowania testów aplikacji mobilnej.</w:t>
       </w:r>
       <w:r>
         <w:rPr>
@@ -14465,7 +14691,21 @@
         <w:rPr>
           <w:rFonts w:ascii="Arial" w:hAnsi="Arial" w:cs="Arial"/>
         </w:rPr>
-        <w:t>- Smoke testy, sprawdzają podstawowe funkcjonalności aplikacji.</w:t>
+        <w:t xml:space="preserve">- </w:t>
+      </w:r>
+      <w:proofErr w:type="spellStart"/>
+      <w:r>
+        <w:rPr>
+          <w:rFonts w:ascii="Arial" w:hAnsi="Arial" w:cs="Arial"/>
+        </w:rPr>
+        <w:t>Smoke</w:t>
+      </w:r>
+      <w:proofErr w:type="spellEnd"/>
+      <w:r>
+        <w:rPr>
+          <w:rFonts w:ascii="Arial" w:hAnsi="Arial" w:cs="Arial"/>
+        </w:rPr>
+        <w:t xml:space="preserve"> testy, sprawdzają podstawowe funkcjonalności aplikacji.</w:t>
       </w:r>
     </w:p>
     <w:p>
@@ -14855,7 +15095,7 @@
     </w:p>
     <w:tbl>
       <w:tblPr>
-        <w:tblStyle w:val="TableGrid"/>
+        <w:tblStyle w:val="Tabela-Siatka"/>
         <w:tblW w:w="8873" w:type="dxa"/>
         <w:tblInd w:w="-713" w:type="dxa"/>
         <w:tblLook w:val="04A0" w:firstRow="1" w:lastRow="0" w:firstColumn="1" w:lastColumn="0" w:noHBand="0" w:noVBand="1"/>
@@ -15484,8 +15724,17 @@
                 <w:rFonts w:ascii="Arial" w:hAnsi="Arial" w:cs="Arial"/>
                 <w:bCs/>
               </w:rPr>
-              <w:t>Mateusz Orelik</w:t>
-            </w:r>
+              <w:t xml:space="preserve">Mateusz </w:t>
+            </w:r>
+            <w:proofErr w:type="spellStart"/>
+            <w:r>
+              <w:rPr>
+                <w:rFonts w:ascii="Arial" w:hAnsi="Arial" w:cs="Arial"/>
+                <w:bCs/>
+              </w:rPr>
+              <w:t>Orelik</w:t>
+            </w:r>
+            <w:proofErr w:type="spellEnd"/>
           </w:p>
         </w:tc>
         <w:tc>
@@ -15570,14 +15819,14 @@
                 <w:rFonts w:ascii="Arial" w:hAnsi="Arial" w:cs="Arial"/>
               </w:rPr>
             </w:pPr>
-            <w:bookmarkStart w:id="2" w:name="__DdeLink__526_1828072092"/>
+            <w:bookmarkStart w:id="1" w:name="__DdeLink__526_1828072092"/>
             <w:r>
               <w:rPr>
                 <w:rFonts w:ascii="Arial" w:hAnsi="Arial" w:cs="Arial"/>
               </w:rPr>
               <w:t>- polityka na rzecz: bezpieczeństwa, jakości, niezawodności</w:t>
             </w:r>
-            <w:bookmarkEnd w:id="2"/>
+            <w:bookmarkEnd w:id="1"/>
           </w:p>
         </w:tc>
         <w:tc>
@@ -15668,7 +15917,15 @@
                 <w:rFonts w:ascii="Arial" w:hAnsi="Arial" w:cs="Arial"/>
                 <w:bCs/>
               </w:rPr>
-              <w:t>Tomasz Patrzałek</w:t>
+              <w:t>Tomas</w:t>
+            </w:r>
+            <w:r>
+              <w:rPr>
+                <w:rFonts w:ascii="Arial" w:hAnsi="Arial" w:cs="Arial"/>
+                <w:bCs/>
+              </w:rPr>
+              <w:lastRenderedPageBreak/>
+              <w:t>z Patrzałek</w:t>
             </w:r>
           </w:p>
         </w:tc>
@@ -15692,7 +15949,16 @@
                 <w:rFonts w:ascii="Arial" w:hAnsi="Arial" w:cs="Arial"/>
                 <w:bCs/>
               </w:rPr>
-              <w:t>- opis funkcjonalności</w:t>
+              <w:lastRenderedPageBreak/>
+              <w:t xml:space="preserve">- opis </w:t>
+            </w:r>
+            <w:r>
+              <w:rPr>
+                <w:rFonts w:ascii="Arial" w:hAnsi="Arial" w:cs="Arial"/>
+                <w:bCs/>
+              </w:rPr>
+              <w:lastRenderedPageBreak/>
+              <w:t>funkcjonalności</w:t>
             </w:r>
           </w:p>
           <w:p>
@@ -15709,15 +15975,7 @@
                 <w:rFonts w:ascii="Arial" w:hAnsi="Arial" w:cs="Arial"/>
                 <w:bCs/>
               </w:rPr>
-              <w:t xml:space="preserve">- </w:t>
-            </w:r>
-            <w:r>
-              <w:rPr>
-                <w:rFonts w:ascii="Arial" w:hAnsi="Arial" w:cs="Arial"/>
-                <w:bCs/>
-              </w:rPr>
-              <w:lastRenderedPageBreak/>
-              <w:t>specyfikacja funkcjonalności</w:t>
+              <w:t>- specyfikacja funkcjonalności</w:t>
             </w:r>
           </w:p>
         </w:tc>
@@ -15745,7 +16003,15 @@
                 <w:bCs/>
               </w:rPr>
               <w:lastRenderedPageBreak/>
-              <w:t>- poprawa opisu</w:t>
+              <w:t xml:space="preserve">- poprawa </w:t>
+            </w:r>
+            <w:r>
+              <w:rPr>
+                <w:rFonts w:ascii="Arial" w:hAnsi="Arial" w:cs="Arial"/>
+                <w:bCs/>
+              </w:rPr>
+              <w:lastRenderedPageBreak/>
+              <w:t>opisu</w:t>
             </w:r>
             <w:r>
               <w:rPr>
@@ -15753,15 +16019,7 @@
                 <w:bCs/>
               </w:rPr>
               <w:br/>
-              <w:t xml:space="preserve"> i specyfikacji funkcjonalnośc</w:t>
-            </w:r>
-            <w:r>
-              <w:rPr>
-                <w:rFonts w:ascii="Arial" w:hAnsi="Arial" w:cs="Arial"/>
-                <w:bCs/>
-              </w:rPr>
-              <w:lastRenderedPageBreak/>
-              <w:t>i</w:t>
+              <w:t xml:space="preserve"> i specyfikacji funkcjonalności</w:t>
             </w:r>
           </w:p>
           <w:p>
@@ -15778,8 +16036,17 @@
                 <w:rFonts w:ascii="Arial" w:hAnsi="Arial" w:cs="Arial"/>
                 <w:bCs/>
               </w:rPr>
-              <w:t>- dokończenie niefunckjonalności</w:t>
-            </w:r>
+              <w:t xml:space="preserve">- dokończenie </w:t>
+            </w:r>
+            <w:proofErr w:type="spellStart"/>
+            <w:r>
+              <w:rPr>
+                <w:rFonts w:ascii="Arial" w:hAnsi="Arial" w:cs="Arial"/>
+                <w:bCs/>
+              </w:rPr>
+              <w:t>niefunckjonalności</w:t>
+            </w:r>
+            <w:proofErr w:type="spellEnd"/>
           </w:p>
           <w:p>
             <w:pPr>
@@ -15818,14 +16085,14 @@
                 <w:rFonts w:ascii="Arial" w:hAnsi="Arial" w:cs="Arial"/>
               </w:rPr>
               <w:lastRenderedPageBreak/>
-              <w:t xml:space="preserve">- polityka na rzecz: bezpieczeństwa, jakości, </w:t>
+              <w:t xml:space="preserve">- polityka na </w:t>
             </w:r>
             <w:r>
               <w:rPr>
                 <w:rFonts w:ascii="Arial" w:hAnsi="Arial" w:cs="Arial"/>
               </w:rPr>
               <w:lastRenderedPageBreak/>
-              <w:t>niezawodności</w:t>
+              <w:t>rzecz: bezpieczeństwa, jakości, niezawodności</w:t>
             </w:r>
           </w:p>
         </w:tc>
@@ -15851,14 +16118,14 @@
                 <w:rFonts w:ascii="Arial" w:hAnsi="Arial" w:cs="Arial"/>
               </w:rPr>
               <w:lastRenderedPageBreak/>
-              <w:t xml:space="preserve">- analiza propozycji interfejsu </w:t>
+              <w:t xml:space="preserve">- analiza </w:t>
             </w:r>
             <w:r>
               <w:rPr>
                 <w:rFonts w:ascii="Arial" w:hAnsi="Arial" w:cs="Arial"/>
               </w:rPr>
               <w:lastRenderedPageBreak/>
-              <w:t>graficznego użytkownika (GUI)</w:t>
+              <w:t>propozycji interfejsu graficznego użytkownika (GUI)</w:t>
             </w:r>
           </w:p>
         </w:tc>
@@ -15884,7 +16151,14 @@
                 <w:rFonts w:ascii="Arial" w:hAnsi="Arial"/>
               </w:rPr>
               <w:lastRenderedPageBreak/>
-              <w:t>Implementacja interfejsu GUI</w:t>
+              <w:t>Implementa</w:t>
+            </w:r>
+            <w:r>
+              <w:rPr>
+                <w:rFonts w:ascii="Arial" w:hAnsi="Arial"/>
+              </w:rPr>
+              <w:lastRenderedPageBreak/>
+              <w:t>cja interfejsu GUI</w:t>
             </w:r>
           </w:p>
         </w:tc>
@@ -15906,7 +16180,15 @@
               <w:rPr>
                 <w:rFonts w:ascii="Arial" w:hAnsi="Arial"/>
               </w:rPr>
-              <w:t>Zrealizowanie  formularza logowania</w:t>
+              <w:lastRenderedPageBreak/>
+              <w:t xml:space="preserve">Zrealizowanie  </w:t>
+            </w:r>
+            <w:r>
+              <w:rPr>
+                <w:rFonts w:ascii="Arial" w:hAnsi="Arial"/>
+              </w:rPr>
+              <w:lastRenderedPageBreak/>
+              <w:t>formularza logowania</w:t>
             </w:r>
           </w:p>
         </w:tc>
@@ -16029,7 +16311,7 @@
           <w:noProof/>
         </w:rPr>
         <w:drawing>
-          <wp:anchor distT="0" distB="0" distL="0" distR="0" simplePos="0" relativeHeight="13" behindDoc="0" locked="0" layoutInCell="1" allowOverlap="1">
+          <wp:anchor distT="0" distB="0" distL="0" distR="0" simplePos="0" relativeHeight="13" behindDoc="0" locked="0" layoutInCell="1" allowOverlap="1" wp14:anchorId="1E102B1A" wp14:editId="6D52373F">
             <wp:simplePos x="0" y="0"/>
             <wp:positionH relativeFrom="column">
               <wp:align>center</wp:align>
@@ -16285,7 +16567,7 @@
           <w:noProof/>
         </w:rPr>
         <w:drawing>
-          <wp:anchor distT="0" distB="0" distL="0" distR="0" simplePos="0" relativeHeight="14" behindDoc="0" locked="0" layoutInCell="1" allowOverlap="1">
+          <wp:anchor distT="0" distB="0" distL="0" distR="0" simplePos="0" relativeHeight="14" behindDoc="0" locked="0" layoutInCell="1" allowOverlap="1" wp14:anchorId="061E4B93" wp14:editId="5345F83B">
             <wp:simplePos x="0" y="0"/>
             <wp:positionH relativeFrom="column">
               <wp:align>center</wp:align>
@@ -16542,7 +16824,7 @@
           <w:noProof/>
         </w:rPr>
         <w:drawing>
-          <wp:anchor distT="0" distB="0" distL="0" distR="0" simplePos="0" relativeHeight="15" behindDoc="0" locked="0" layoutInCell="1" allowOverlap="1">
+          <wp:anchor distT="0" distB="0" distL="0" distR="0" simplePos="0" relativeHeight="15" behindDoc="0" locked="0" layoutInCell="1" allowOverlap="1" wp14:anchorId="3E50C141" wp14:editId="3B12C1F1">
             <wp:simplePos x="0" y="0"/>
             <wp:positionH relativeFrom="column">
               <wp:align>center</wp:align>
@@ -16653,7 +16935,21 @@
         <w:rPr>
           <w:rFonts w:ascii="Arial" w:hAnsi="Arial" w:cs="Arial"/>
         </w:rPr>
-        <w:t>Po wybraniu w widoku kalendarza konkretnego dnia zostaje włączony formularz dodawania zdarzenia na dany dizeń.</w:t>
+        <w:t xml:space="preserve">Po wybraniu w widoku kalendarza konkretnego dnia zostaje włączony formularz dodawania zdarzenia na dany </w:t>
+      </w:r>
+      <w:proofErr w:type="spellStart"/>
+      <w:r>
+        <w:rPr>
+          <w:rFonts w:ascii="Arial" w:hAnsi="Arial" w:cs="Arial"/>
+        </w:rPr>
+        <w:t>dizeń</w:t>
+      </w:r>
+      <w:proofErr w:type="spellEnd"/>
+      <w:r>
+        <w:rPr>
+          <w:rFonts w:ascii="Arial" w:hAnsi="Arial" w:cs="Arial"/>
+        </w:rPr>
+        <w:t>.</w:t>
       </w:r>
     </w:p>
     <w:p>
@@ -16699,7 +16995,7 @@
         </w:rPr>
         <w:lastRenderedPageBreak/>
         <w:drawing>
-          <wp:anchor distT="0" distB="0" distL="0" distR="0" simplePos="0" relativeHeight="10" behindDoc="0" locked="0" layoutInCell="1" allowOverlap="1">
+          <wp:anchor distT="0" distB="0" distL="0" distR="0" simplePos="0" relativeHeight="10" behindDoc="0" locked="0" layoutInCell="1" allowOverlap="1" wp14:anchorId="59A70088" wp14:editId="76CC5445">
             <wp:simplePos x="0" y="0"/>
             <wp:positionH relativeFrom="column">
               <wp:align>center</wp:align>
@@ -16770,24 +17066,38 @@
         <w:rPr>
           <w:rFonts w:ascii="Arial" w:hAnsi="Arial" w:cs="Arial"/>
         </w:rPr>
-        <w:t>Po włączeniu się aplikacji naszym oczom ukazuje się ekran startowy jak w punkcie 21. Należy wtedy wprowadzić hasło. Funkcja przewiduje 3 stany wyjściowe wszystko zostało wykonane poprawnie i przechodzi do widoku kalendarza, zostało wprowadzone błędne hasło co skutkuje wyświetleniem komunikatu o błędnym haśle, lub wyświetlenie komunikatu o problemie z plikiem gdy wystąpo problem podczas wczytywania hasła z pliku.</w:t>
+        <w:t xml:space="preserve">Po włączeniu się aplikacji naszym oczom ukazuje się ekran startowy jak w punkcie 21. Należy wtedy wprowadzić hasło. Funkcja przewiduje 3 stany wyjściowe wszystko zostało wykonane poprawnie i przechodzi do widoku kalendarza, zostało wprowadzone błędne hasło co skutkuje wyświetleniem komunikatu o błędnym haśle, lub wyświetlenie komunikatu o problemie z plikiem gdy </w:t>
       </w:r>
-    </w:p>
-    <w:p>
-      <w:pPr>
-        <w:spacing w:after="0"/>
-        <w:jc w:val="both"/>
-        <w:rPr>
-          <w:rFonts w:ascii="Arial" w:hAnsi="Arial" w:cs="Arial"/>
-        </w:rPr>
-      </w:pPr>
+      <w:proofErr w:type="spellStart"/>
       <w:r>
         <w:rPr>
           <w:rFonts w:ascii="Arial" w:hAnsi="Arial" w:cs="Arial"/>
+        </w:rPr>
+        <w:t>wystąpo</w:t>
+      </w:r>
+      <w:proofErr w:type="spellEnd"/>
+      <w:r>
+        <w:rPr>
+          <w:rFonts w:ascii="Arial" w:hAnsi="Arial" w:cs="Arial"/>
+        </w:rPr>
+        <w:t xml:space="preserve"> problem podczas wczytywania hasła z pliku.</w:t>
+      </w:r>
+    </w:p>
+    <w:p>
+      <w:pPr>
+        <w:spacing w:after="0"/>
+        <w:jc w:val="both"/>
+        <w:rPr>
+          <w:rFonts w:ascii="Arial" w:hAnsi="Arial" w:cs="Arial"/>
+        </w:rPr>
+      </w:pPr>
+      <w:r>
+        <w:rPr>
+          <w:rFonts w:ascii="Arial" w:hAnsi="Arial" w:cs="Arial"/>
           <w:noProof/>
         </w:rPr>
         <w:drawing>
-          <wp:anchor distT="0" distB="0" distL="0" distR="0" simplePos="0" relativeHeight="12" behindDoc="0" locked="0" layoutInCell="1" allowOverlap="1">
+          <wp:anchor distT="0" distB="0" distL="0" distR="0" simplePos="0" relativeHeight="12" behindDoc="0" locked="0" layoutInCell="1" allowOverlap="1" wp14:anchorId="17C9C65E" wp14:editId="32CBBBD2">
             <wp:simplePos x="0" y="0"/>
             <wp:positionH relativeFrom="column">
               <wp:align>center</wp:align>
@@ -16874,7 +17184,7 @@
           <w:noProof/>
         </w:rPr>
         <w:drawing>
-          <wp:anchor distT="0" distB="0" distL="0" distR="0" simplePos="0" relativeHeight="11" behindDoc="0" locked="0" layoutInCell="1" allowOverlap="1">
+          <wp:anchor distT="0" distB="0" distL="0" distR="0" simplePos="0" relativeHeight="11" behindDoc="0" locked="0" layoutInCell="1" allowOverlap="1" wp14:anchorId="4CF13F8E" wp14:editId="5E200360">
             <wp:simplePos x="0" y="0"/>
             <wp:positionH relativeFrom="column">
               <wp:align>center</wp:align>
@@ -17128,7 +17438,7 @@
           <w:noProof/>
         </w:rPr>
         <w:drawing>
-          <wp:anchor distT="0" distB="0" distL="0" distR="0" simplePos="0" relativeHeight="16" behindDoc="0" locked="0" layoutInCell="1" allowOverlap="1">
+          <wp:anchor distT="0" distB="0" distL="0" distR="0" simplePos="0" relativeHeight="16" behindDoc="0" locked="0" layoutInCell="1" allowOverlap="1" wp14:anchorId="0D2E5D15" wp14:editId="46B5B4FD">
             <wp:simplePos x="0" y="0"/>
             <wp:positionH relativeFrom="column">
               <wp:posOffset>169545</wp:posOffset>
@@ -17242,7 +17552,43 @@
           <w:szCs w:val="32"/>
         </w:rPr>
         <w:lastRenderedPageBreak/>
-        <w:t>Podczas prac zespół uznał że lepszym sposobem do przechowywania danych użytkownika będzie wprowadzenie bazy danych w technologi SQLite. W skutek czego system plików JSON został zastąpiony przez struktury lokalnej bazy danych.</w:t>
+        <w:t xml:space="preserve">Podczas prac zespół uznał że lepszym sposobem do przechowywania danych użytkownika będzie wprowadzenie bazy danych w </w:t>
+      </w:r>
+      <w:proofErr w:type="spellStart"/>
+      <w:r>
+        <w:rPr>
+          <w:rFonts w:ascii="Arial" w:hAnsi="Arial"/>
+          <w:sz w:val="32"/>
+          <w:szCs w:val="32"/>
+        </w:rPr>
+        <w:t>technologi</w:t>
+      </w:r>
+      <w:proofErr w:type="spellEnd"/>
+      <w:r>
+        <w:rPr>
+          <w:rFonts w:ascii="Arial" w:hAnsi="Arial"/>
+          <w:sz w:val="32"/>
+          <w:szCs w:val="32"/>
+        </w:rPr>
+        <w:t xml:space="preserve"> </w:t>
+      </w:r>
+      <w:proofErr w:type="spellStart"/>
+      <w:r>
+        <w:rPr>
+          <w:rFonts w:ascii="Arial" w:hAnsi="Arial"/>
+          <w:sz w:val="32"/>
+          <w:szCs w:val="32"/>
+        </w:rPr>
+        <w:t>SQLite</w:t>
+      </w:r>
+      <w:proofErr w:type="spellEnd"/>
+      <w:r>
+        <w:rPr>
+          <w:rFonts w:ascii="Arial" w:hAnsi="Arial"/>
+          <w:sz w:val="32"/>
+          <w:szCs w:val="32"/>
+        </w:rPr>
+        <w:t>. W skutek czego system plików JSON został zastąpiony przez struktury lokalnej bazy danych.</w:t>
       </w:r>
     </w:p>
     <w:p>
@@ -17260,7 +17606,7 @@
           <w:noProof/>
         </w:rPr>
         <w:drawing>
-          <wp:anchor distT="0" distB="0" distL="0" distR="0" simplePos="0" relativeHeight="17" behindDoc="0" locked="0" layoutInCell="1" allowOverlap="1">
+          <wp:anchor distT="0" distB="0" distL="0" distR="0" simplePos="0" relativeHeight="17" behindDoc="0" locked="0" layoutInCell="1" allowOverlap="1" wp14:anchorId="43ED16E4" wp14:editId="7993FF84">
             <wp:simplePos x="0" y="0"/>
             <wp:positionH relativeFrom="column">
               <wp:align>center</wp:align>
@@ -17320,20 +17666,787 @@
           <w:sz w:val="32"/>
           <w:szCs w:val="32"/>
         </w:rPr>
-        <w:t>Skutkowało to dodaniem klasy DatabaseHelper.</w:t>
+        <w:t xml:space="preserve">Skutkowało to dodaniem klasy </w:t>
       </w:r>
-    </w:p>
-    <w:p>
-      <w:pPr>
-        <w:spacing w:after="0"/>
-        <w:ind w:left="720"/>
-        <w:jc w:val="both"/>
+      <w:proofErr w:type="spellStart"/>
+      <w:r>
         <w:rPr>
           <w:rFonts w:ascii="Arial" w:hAnsi="Arial"/>
           <w:sz w:val="32"/>
           <w:szCs w:val="32"/>
         </w:rPr>
-      </w:pPr>
+        <w:t>DatabaseHelper</w:t>
+      </w:r>
+      <w:proofErr w:type="spellEnd"/>
+      <w:r>
+        <w:rPr>
+          <w:rFonts w:ascii="Arial" w:hAnsi="Arial"/>
+          <w:sz w:val="32"/>
+          <w:szCs w:val="32"/>
+        </w:rPr>
+        <w:t>.</w:t>
+      </w:r>
+    </w:p>
+    <w:p>
+      <w:pPr>
+        <w:spacing w:after="0"/>
+        <w:jc w:val="both"/>
+        <w:rPr>
+          <w:rFonts w:ascii="Arial" w:hAnsi="Arial"/>
+          <w:sz w:val="32"/>
+          <w:szCs w:val="32"/>
+        </w:rPr>
+      </w:pPr>
+    </w:p>
+    <w:p>
+      <w:pPr>
+        <w:spacing w:after="0"/>
+        <w:jc w:val="both"/>
+        <w:rPr>
+          <w:rFonts w:ascii="Arial" w:hAnsi="Arial"/>
+          <w:b/>
+          <w:bCs/>
+          <w:sz w:val="32"/>
+          <w:szCs w:val="32"/>
+        </w:rPr>
+      </w:pPr>
+    </w:p>
+    <w:p>
+      <w:pPr>
+        <w:spacing w:after="0"/>
+        <w:jc w:val="both"/>
+        <w:rPr>
+          <w:rFonts w:ascii="Arial" w:hAnsi="Arial"/>
+          <w:b/>
+          <w:bCs/>
+          <w:sz w:val="32"/>
+          <w:szCs w:val="32"/>
+        </w:rPr>
+      </w:pPr>
+    </w:p>
+    <w:p>
+      <w:pPr>
+        <w:spacing w:after="0"/>
+        <w:jc w:val="both"/>
+        <w:rPr>
+          <w:rFonts w:ascii="Arial" w:hAnsi="Arial"/>
+          <w:b/>
+          <w:bCs/>
+          <w:sz w:val="32"/>
+          <w:szCs w:val="32"/>
+        </w:rPr>
+      </w:pPr>
+    </w:p>
+    <w:p>
+      <w:pPr>
+        <w:spacing w:after="0"/>
+        <w:jc w:val="both"/>
+        <w:rPr>
+          <w:rFonts w:ascii="Arial" w:hAnsi="Arial"/>
+          <w:b/>
+          <w:bCs/>
+          <w:sz w:val="32"/>
+          <w:szCs w:val="32"/>
+        </w:rPr>
+      </w:pPr>
+    </w:p>
+    <w:p>
+      <w:pPr>
+        <w:spacing w:after="0"/>
+        <w:jc w:val="both"/>
+        <w:rPr>
+          <w:rFonts w:ascii="Arial" w:hAnsi="Arial"/>
+          <w:b/>
+          <w:bCs/>
+          <w:sz w:val="32"/>
+          <w:szCs w:val="32"/>
+        </w:rPr>
+      </w:pPr>
+    </w:p>
+    <w:p>
+      <w:pPr>
+        <w:spacing w:after="0"/>
+        <w:jc w:val="both"/>
+        <w:rPr>
+          <w:rFonts w:ascii="Arial" w:hAnsi="Arial"/>
+          <w:b/>
+          <w:bCs/>
+          <w:sz w:val="32"/>
+          <w:szCs w:val="32"/>
+        </w:rPr>
+      </w:pPr>
+    </w:p>
+    <w:p>
+      <w:pPr>
+        <w:spacing w:after="0"/>
+        <w:jc w:val="both"/>
+        <w:rPr>
+          <w:rFonts w:ascii="Arial" w:hAnsi="Arial"/>
+          <w:b/>
+          <w:bCs/>
+          <w:sz w:val="32"/>
+          <w:szCs w:val="32"/>
+        </w:rPr>
+      </w:pPr>
+    </w:p>
+    <w:p>
+      <w:pPr>
+        <w:spacing w:after="0"/>
+        <w:jc w:val="both"/>
+        <w:rPr>
+          <w:rFonts w:ascii="Arial" w:hAnsi="Arial"/>
+          <w:b/>
+          <w:bCs/>
+          <w:sz w:val="32"/>
+          <w:szCs w:val="32"/>
+        </w:rPr>
+      </w:pPr>
+    </w:p>
+    <w:p>
+      <w:pPr>
+        <w:spacing w:after="0"/>
+        <w:jc w:val="both"/>
+        <w:rPr>
+          <w:rFonts w:ascii="Arial" w:hAnsi="Arial"/>
+          <w:b/>
+          <w:bCs/>
+          <w:sz w:val="32"/>
+          <w:szCs w:val="32"/>
+        </w:rPr>
+      </w:pPr>
+    </w:p>
+    <w:p>
+      <w:pPr>
+        <w:spacing w:after="0"/>
+        <w:jc w:val="both"/>
+        <w:rPr>
+          <w:rFonts w:ascii="Arial" w:hAnsi="Arial"/>
+          <w:b/>
+          <w:bCs/>
+          <w:sz w:val="32"/>
+          <w:szCs w:val="32"/>
+        </w:rPr>
+      </w:pPr>
+    </w:p>
+    <w:p>
+      <w:pPr>
+        <w:spacing w:after="0"/>
+        <w:jc w:val="both"/>
+        <w:rPr>
+          <w:rFonts w:ascii="Arial" w:hAnsi="Arial"/>
+          <w:b/>
+          <w:bCs/>
+          <w:sz w:val="32"/>
+          <w:szCs w:val="32"/>
+        </w:rPr>
+      </w:pPr>
+    </w:p>
+    <w:p>
+      <w:pPr>
+        <w:spacing w:after="0"/>
+        <w:jc w:val="both"/>
+        <w:rPr>
+          <w:rFonts w:ascii="Arial" w:hAnsi="Arial"/>
+          <w:b/>
+          <w:bCs/>
+          <w:sz w:val="32"/>
+          <w:szCs w:val="32"/>
+        </w:rPr>
+      </w:pPr>
+    </w:p>
+    <w:p>
+      <w:pPr>
+        <w:spacing w:after="0"/>
+        <w:jc w:val="both"/>
+        <w:rPr>
+          <w:rFonts w:ascii="Arial" w:hAnsi="Arial"/>
+          <w:b/>
+          <w:bCs/>
+          <w:sz w:val="32"/>
+          <w:szCs w:val="32"/>
+        </w:rPr>
+      </w:pPr>
+      <w:r>
+        <w:rPr>
+          <w:rFonts w:ascii="Arial" w:hAnsi="Arial"/>
+          <w:b/>
+          <w:bCs/>
+          <w:sz w:val="32"/>
+          <w:szCs w:val="32"/>
+        </w:rPr>
+        <w:lastRenderedPageBreak/>
+        <w:t>26. Aktualna faza implementacji funkcji</w:t>
+      </w:r>
+    </w:p>
+    <w:p>
+      <w:pPr>
+        <w:spacing w:after="0"/>
+        <w:jc w:val="both"/>
+        <w:rPr>
+          <w:rFonts w:ascii="Arial" w:hAnsi="Arial"/>
+          <w:b/>
+          <w:bCs/>
+          <w:sz w:val="32"/>
+          <w:szCs w:val="32"/>
+        </w:rPr>
+      </w:pPr>
+    </w:p>
+    <w:p>
+      <w:pPr>
+        <w:spacing w:after="0"/>
+        <w:jc w:val="both"/>
+        <w:rPr>
+          <w:rFonts w:ascii="Arial" w:hAnsi="Arial"/>
+          <w:sz w:val="32"/>
+          <w:szCs w:val="32"/>
+        </w:rPr>
+      </w:pPr>
+      <w:r>
+        <w:rPr>
+          <w:rFonts w:ascii="Arial" w:hAnsi="Arial"/>
+          <w:sz w:val="32"/>
+          <w:szCs w:val="32"/>
+        </w:rPr>
+        <w:t>a)tabela</w:t>
+      </w:r>
+    </w:p>
+    <w:tbl>
+      <w:tblPr>
+        <w:tblStyle w:val="Tabela-Siatka"/>
+        <w:tblW w:w="0" w:type="auto"/>
+        <w:tblLook w:val="04A0" w:firstRow="1" w:lastRow="0" w:firstColumn="1" w:lastColumn="0" w:noHBand="0" w:noVBand="1"/>
+      </w:tblPr>
+      <w:tblGrid>
+        <w:gridCol w:w="988"/>
+        <w:gridCol w:w="1555"/>
+        <w:gridCol w:w="1274"/>
+        <w:gridCol w:w="1301"/>
+        <w:gridCol w:w="1299"/>
+        <w:gridCol w:w="1273"/>
+        <w:gridCol w:w="1421"/>
+      </w:tblGrid>
+      <w:tr>
+        <w:trPr>
+          <w:trHeight w:val="868"/>
+        </w:trPr>
+        <w:tc>
+          <w:tcPr>
+            <w:tcW w:w="988" w:type="dxa"/>
+          </w:tcPr>
+          <w:p>
+            <w:r>
+              <w:t>Nr funkcji</w:t>
+            </w:r>
+          </w:p>
+        </w:tc>
+        <w:tc>
+          <w:tcPr>
+            <w:tcW w:w="1555" w:type="dxa"/>
+          </w:tcPr>
+          <w:p>
+            <w:r>
+              <w:t>Nazwa funkcji</w:t>
+            </w:r>
+          </w:p>
+        </w:tc>
+        <w:tc>
+          <w:tcPr>
+            <w:tcW w:w="1274" w:type="dxa"/>
+          </w:tcPr>
+          <w:p>
+            <w:r>
+              <w:t>Data rozpoczęcia</w:t>
+            </w:r>
+          </w:p>
+        </w:tc>
+        <w:tc>
+          <w:tcPr>
+            <w:tcW w:w="1301" w:type="dxa"/>
+          </w:tcPr>
+          <w:p>
+            <w:r>
+              <w:t>Data zakończenia</w:t>
+            </w:r>
+          </w:p>
+        </w:tc>
+        <w:tc>
+          <w:tcPr>
+            <w:tcW w:w="1299" w:type="dxa"/>
+          </w:tcPr>
+          <w:p>
+            <w:r>
+              <w:t>Wykonawcy</w:t>
+            </w:r>
+          </w:p>
+        </w:tc>
+        <w:tc>
+          <w:tcPr>
+            <w:tcW w:w="1273" w:type="dxa"/>
+          </w:tcPr>
+          <w:p>
+            <w:r>
+              <w:t>Stopień realizacji 0-100[%]</w:t>
+            </w:r>
+          </w:p>
+        </w:tc>
+        <w:tc>
+          <w:tcPr>
+            <w:tcW w:w="1272" w:type="dxa"/>
+          </w:tcPr>
+          <w:p>
+            <w:r>
+              <w:t>Status</w:t>
+            </w:r>
+          </w:p>
+        </w:tc>
+      </w:tr>
+      <w:tr>
+        <w:trPr>
+          <w:trHeight w:val="395"/>
+        </w:trPr>
+        <w:tc>
+          <w:tcPr>
+            <w:tcW w:w="988" w:type="dxa"/>
+          </w:tcPr>
+          <w:p>
+            <w:r>
+              <w:t>1</w:t>
+            </w:r>
+          </w:p>
+        </w:tc>
+        <w:tc>
+          <w:tcPr>
+            <w:tcW w:w="1555" w:type="dxa"/>
+          </w:tcPr>
+          <w:p>
+            <w:r>
+              <w:t>Rejestracja</w:t>
+            </w:r>
+          </w:p>
+        </w:tc>
+        <w:tc>
+          <w:tcPr>
+            <w:tcW w:w="1274" w:type="dxa"/>
+          </w:tcPr>
+          <w:p>
+            <w:r>
+              <w:t>05.04.2020</w:t>
+            </w:r>
+          </w:p>
+        </w:tc>
+        <w:tc>
+          <w:tcPr>
+            <w:tcW w:w="1301" w:type="dxa"/>
+          </w:tcPr>
+          <w:p>
+            <w:r>
+              <w:t>05.04.2020</w:t>
+            </w:r>
+          </w:p>
+        </w:tc>
+        <w:tc>
+          <w:tcPr>
+            <w:tcW w:w="1299" w:type="dxa"/>
+          </w:tcPr>
+          <w:p>
+            <w:r>
+              <w:t>Tomasz Patrzałek</w:t>
+            </w:r>
+          </w:p>
+        </w:tc>
+        <w:tc>
+          <w:tcPr>
+            <w:tcW w:w="1273" w:type="dxa"/>
+          </w:tcPr>
+          <w:p>
+            <w:r>
+              <w:t>100</w:t>
+            </w:r>
+          </w:p>
+        </w:tc>
+        <w:tc>
+          <w:tcPr>
+            <w:tcW w:w="1272" w:type="dxa"/>
+          </w:tcPr>
+          <w:p>
+            <w:r>
+              <w:t>poprawny</w:t>
+            </w:r>
+          </w:p>
+        </w:tc>
+      </w:tr>
+      <w:tr>
+        <w:trPr>
+          <w:trHeight w:val="414"/>
+        </w:trPr>
+        <w:tc>
+          <w:tcPr>
+            <w:tcW w:w="988" w:type="dxa"/>
+          </w:tcPr>
+          <w:p>
+            <w:r>
+              <w:t>2</w:t>
+            </w:r>
+          </w:p>
+        </w:tc>
+        <w:tc>
+          <w:tcPr>
+            <w:tcW w:w="1555" w:type="dxa"/>
+          </w:tcPr>
+          <w:p>
+            <w:r>
+              <w:t>Logowanie</w:t>
+            </w:r>
+          </w:p>
+        </w:tc>
+        <w:tc>
+          <w:tcPr>
+            <w:tcW w:w="1274" w:type="dxa"/>
+          </w:tcPr>
+          <w:p>
+            <w:r>
+              <w:t>05.04.2020</w:t>
+            </w:r>
+          </w:p>
+        </w:tc>
+        <w:tc>
+          <w:tcPr>
+            <w:tcW w:w="1301" w:type="dxa"/>
+          </w:tcPr>
+          <w:p>
+            <w:r>
+              <w:t>05.04.2020</w:t>
+            </w:r>
+          </w:p>
+        </w:tc>
+        <w:tc>
+          <w:tcPr>
+            <w:tcW w:w="1299" w:type="dxa"/>
+          </w:tcPr>
+          <w:p>
+            <w:r>
+              <w:t>Tomasz Patrzałek</w:t>
+            </w:r>
+          </w:p>
+        </w:tc>
+        <w:tc>
+          <w:tcPr>
+            <w:tcW w:w="1273" w:type="dxa"/>
+          </w:tcPr>
+          <w:p>
+            <w:r>
+              <w:t>100</w:t>
+            </w:r>
+          </w:p>
+        </w:tc>
+        <w:tc>
+          <w:tcPr>
+            <w:tcW w:w="1272" w:type="dxa"/>
+          </w:tcPr>
+          <w:p>
+            <w:r>
+              <w:t>poprawny</w:t>
+            </w:r>
+          </w:p>
+        </w:tc>
+      </w:tr>
+      <w:tr>
+        <w:trPr>
+          <w:trHeight w:val="414"/>
+        </w:trPr>
+        <w:tc>
+          <w:tcPr>
+            <w:tcW w:w="988" w:type="dxa"/>
+          </w:tcPr>
+          <w:p>
+            <w:r>
+              <w:t>3</w:t>
+            </w:r>
+          </w:p>
+        </w:tc>
+        <w:tc>
+          <w:tcPr>
+            <w:tcW w:w="1555" w:type="dxa"/>
+          </w:tcPr>
+          <w:p>
+            <w:r>
+              <w:t>Obsługa kalendarza</w:t>
+            </w:r>
+          </w:p>
+        </w:tc>
+        <w:tc>
+          <w:tcPr>
+            <w:tcW w:w="1274" w:type="dxa"/>
+          </w:tcPr>
+          <w:p>
+            <w:r>
+              <w:t>06.04.2020</w:t>
+            </w:r>
+          </w:p>
+        </w:tc>
+        <w:tc>
+          <w:tcPr>
+            <w:tcW w:w="1301" w:type="dxa"/>
+          </w:tcPr>
+          <w:p>
+            <w:r>
+              <w:t>07.04.2020</w:t>
+            </w:r>
+          </w:p>
+        </w:tc>
+        <w:tc>
+          <w:tcPr>
+            <w:tcW w:w="1299" w:type="dxa"/>
+          </w:tcPr>
+          <w:p>
+            <w:r>
+              <w:t>Tomasz Patrzałek</w:t>
+            </w:r>
+          </w:p>
+        </w:tc>
+        <w:tc>
+          <w:tcPr>
+            <w:tcW w:w="1273" w:type="dxa"/>
+          </w:tcPr>
+          <w:p>
+            <w:r>
+              <w:t>70</w:t>
+            </w:r>
+          </w:p>
+        </w:tc>
+        <w:tc>
+          <w:tcPr>
+            <w:tcW w:w="1272" w:type="dxa"/>
+          </w:tcPr>
+          <w:p>
+            <w:r>
+              <w:t>nieskończony</w:t>
+            </w:r>
+          </w:p>
+        </w:tc>
+      </w:tr>
+      <w:tr>
+        <w:trPr>
+          <w:trHeight w:val="414"/>
+        </w:trPr>
+        <w:tc>
+          <w:tcPr>
+            <w:tcW w:w="988" w:type="dxa"/>
+          </w:tcPr>
+          <w:p>
+            <w:r>
+              <w:t>4</w:t>
+            </w:r>
+          </w:p>
+        </w:tc>
+        <w:tc>
+          <w:tcPr>
+            <w:tcW w:w="1555" w:type="dxa"/>
+          </w:tcPr>
+          <w:p>
+            <w:r>
+              <w:t>Nawigacja pomiędzy oknami</w:t>
+            </w:r>
+          </w:p>
+        </w:tc>
+        <w:tc>
+          <w:tcPr>
+            <w:tcW w:w="1274" w:type="dxa"/>
+          </w:tcPr>
+          <w:p>
+            <w:r>
+              <w:t>07.04.2020</w:t>
+            </w:r>
+          </w:p>
+        </w:tc>
+        <w:tc>
+          <w:tcPr>
+            <w:tcW w:w="1301" w:type="dxa"/>
+          </w:tcPr>
+          <w:p>
+            <w:r>
+              <w:t>08.04.2020</w:t>
+            </w:r>
+          </w:p>
+        </w:tc>
+        <w:tc>
+          <w:tcPr>
+            <w:tcW w:w="1299" w:type="dxa"/>
+          </w:tcPr>
+          <w:p>
+            <w:r>
+              <w:t>Łukasz Mrzygłód</w:t>
+            </w:r>
+          </w:p>
+        </w:tc>
+        <w:tc>
+          <w:tcPr>
+            <w:tcW w:w="1273" w:type="dxa"/>
+          </w:tcPr>
+          <w:p>
+            <w:r>
+              <w:t>50</w:t>
+            </w:r>
+          </w:p>
+        </w:tc>
+        <w:tc>
+          <w:tcPr>
+            <w:tcW w:w="1272" w:type="dxa"/>
+          </w:tcPr>
+          <w:p>
+            <w:r>
+              <w:t>nieskończony</w:t>
+            </w:r>
+          </w:p>
+        </w:tc>
+      </w:tr>
+      <w:tr>
+        <w:trPr>
+          <w:trHeight w:val="414"/>
+        </w:trPr>
+        <w:tc>
+          <w:tcPr>
+            <w:tcW w:w="988" w:type="dxa"/>
+          </w:tcPr>
+          <w:p>
+            <w:r>
+              <w:t>5</w:t>
+            </w:r>
+          </w:p>
+        </w:tc>
+        <w:tc>
+          <w:tcPr>
+            <w:tcW w:w="1555" w:type="dxa"/>
+          </w:tcPr>
+          <w:p>
+            <w:r>
+              <w:t>Dodanie zadań do listy zadań</w:t>
+            </w:r>
+          </w:p>
+        </w:tc>
+        <w:tc>
+          <w:tcPr>
+            <w:tcW w:w="1274" w:type="dxa"/>
+          </w:tcPr>
+          <w:p>
+            <w:r>
+              <w:t>09.04.2020</w:t>
+            </w:r>
+          </w:p>
+        </w:tc>
+        <w:tc>
+          <w:tcPr>
+            <w:tcW w:w="1301" w:type="dxa"/>
+          </w:tcPr>
+          <w:p>
+            <w:r>
+              <w:t>-</w:t>
+            </w:r>
+          </w:p>
+        </w:tc>
+        <w:tc>
+          <w:tcPr>
+            <w:tcW w:w="1299" w:type="dxa"/>
+          </w:tcPr>
+          <w:p>
+            <w:r>
+              <w:t xml:space="preserve">Mateusz </w:t>
+            </w:r>
+            <w:proofErr w:type="spellStart"/>
+            <w:r>
+              <w:t>Orelik</w:t>
+            </w:r>
+            <w:proofErr w:type="spellEnd"/>
+          </w:p>
+        </w:tc>
+        <w:tc>
+          <w:tcPr>
+            <w:tcW w:w="1273" w:type="dxa"/>
+          </w:tcPr>
+          <w:p>
+            <w:r>
+              <w:t>5</w:t>
+            </w:r>
+          </w:p>
+        </w:tc>
+        <w:tc>
+          <w:tcPr>
+            <w:tcW w:w="1272" w:type="dxa"/>
+          </w:tcPr>
+          <w:p>
+            <w:r>
+              <w:t>nieskończony</w:t>
+            </w:r>
+          </w:p>
+        </w:tc>
+      </w:tr>
+    </w:tbl>
+    <w:p>
+      <w:pPr>
+        <w:spacing w:after="0"/>
+        <w:jc w:val="both"/>
+        <w:rPr>
+          <w:rFonts w:ascii="Arial" w:hAnsi="Arial"/>
+          <w:sz w:val="32"/>
+          <w:szCs w:val="32"/>
+        </w:rPr>
+      </w:pPr>
+    </w:p>
+    <w:p>
+      <w:pPr>
+        <w:spacing w:after="0"/>
+        <w:jc w:val="both"/>
+        <w:rPr>
+          <w:rFonts w:ascii="Arial" w:hAnsi="Arial"/>
+          <w:sz w:val="32"/>
+          <w:szCs w:val="32"/>
+        </w:rPr>
+      </w:pPr>
+      <w:r>
+        <w:rPr>
+          <w:rFonts w:ascii="Arial" w:hAnsi="Arial"/>
+          <w:sz w:val="32"/>
+          <w:szCs w:val="32"/>
+        </w:rPr>
+        <w:t>b)wykres słupkowy</w:t>
+      </w:r>
+    </w:p>
+    <w:p>
+      <w:pPr>
+        <w:spacing w:after="0"/>
+        <w:jc w:val="both"/>
+        <w:rPr>
+          <w:rFonts w:ascii="Arial" w:hAnsi="Arial"/>
+          <w:sz w:val="32"/>
+          <w:szCs w:val="32"/>
+        </w:rPr>
+      </w:pPr>
+      <w:r>
+        <w:rPr>
+          <w:noProof/>
+        </w:rPr>
+        <w:drawing>
+          <wp:anchor distT="0" distB="0" distL="114300" distR="114300" simplePos="0" relativeHeight="251659264" behindDoc="0" locked="0" layoutInCell="1" allowOverlap="1" wp14:anchorId="46370AD4" wp14:editId="45824730">
+            <wp:simplePos x="0" y="0"/>
+            <wp:positionH relativeFrom="column">
+              <wp:posOffset>976630</wp:posOffset>
+            </wp:positionH>
+            <wp:positionV relativeFrom="paragraph">
+              <wp:posOffset>247650</wp:posOffset>
+            </wp:positionV>
+            <wp:extent cx="3819525" cy="2619375"/>
+            <wp:effectExtent l="0" t="0" r="0" b="0"/>
+            <wp:wrapSquare wrapText="bothSides"/>
+            <wp:docPr id="18" name="Wykres 18"/>
+            <wp:cNvGraphicFramePr/>
+            <a:graphic xmlns:a="http://schemas.openxmlformats.org/drawingml/2006/main">
+              <a:graphicData uri="http://schemas.openxmlformats.org/drawingml/2006/chart">
+                <c:chart xmlns:c="http://schemas.openxmlformats.org/drawingml/2006/chart" xmlns:r="http://schemas.openxmlformats.org/officeDocument/2006/relationships" r:id="rId24"/>
+              </a:graphicData>
+            </a:graphic>
+          </wp:anchor>
+        </w:drawing>
+      </w:r>
     </w:p>
     <w:p>
       <w:pPr>
@@ -17357,7 +18470,7 @@
 </file>
 
 <file path=word/endnotes.xml><?xml version="1.0" encoding="utf-8"?>
-<w:endnotes xmlns:wpc="http://schemas.microsoft.com/office/word/2010/wordprocessingCanvas" xmlns:cx="http://schemas.microsoft.com/office/drawing/2014/chartex" xmlns:cx1="http://schemas.microsoft.com/office/drawing/2015/9/8/chartex" xmlns:cx2="http://schemas.microsoft.com/office/drawing/2015/10/21/chartex" xmlns:cx3="http://schemas.microsoft.com/office/drawing/2016/5/9/chartex" xmlns:cx4="http://schemas.microsoft.com/office/drawing/2016/5/10/chartex" xmlns:cx5="http://schemas.microsoft.com/office/drawing/2016/5/11/chartex" xmlns:cx6="http://schemas.microsoft.com/office/drawing/2016/5/12/chartex" xmlns:cx7="http://schemas.microsoft.com/office/drawing/2016/5/13/chartex" xmlns:cx8="http://schemas.microsoft.com/office/drawing/2016/5/14/chartex" xmlns:mc="http://schemas.openxmlformats.org/markup-compatibility/2006" xmlns:aink="http://schemas.microsoft.com/office/drawing/2016/ink" xmlns:am3d="http://schemas.microsoft.com/office/drawing/2017/model3d" xmlns:o="urn:schemas-microsoft-com:office:office" xmlns:r="http://schemas.openxmlformats.org/officeDocument/2006/relationships" xmlns:m="http://schemas.openxmlformats.org/officeDocument/2006/math" xmlns:v="urn:schemas-microsoft-com:vml" xmlns:wp14="http://schemas.microsoft.com/office/word/2010/wordprocessingDrawing" xmlns:wp="http://schemas.openxmlformats.org/drawingml/2006/wordprocessingDrawing" xmlns:w10="urn:schemas-microsoft-com:office:word" xmlns:w="http://schemas.openxmlformats.org/wordprocessingml/2006/main" xmlns:w14="http://schemas.microsoft.com/office/word/2010/wordml" xmlns:w15="http://schemas.microsoft.com/office/word/2012/wordml" xmlns:w16cid="http://schemas.microsoft.com/office/word/2016/wordml/cid" xmlns:w16se="http://schemas.microsoft.com/office/word/2015/wordml/symex" xmlns:wpg="http://schemas.microsoft.com/office/word/2010/wordprocessingGroup" xmlns:wpi="http://schemas.microsoft.com/office/word/2010/wordprocessingInk" xmlns:wne="http://schemas.microsoft.com/office/word/2006/wordml" xmlns:wps="http://schemas.microsoft.com/office/word/2010/wordprocessingShape" mc:Ignorable="w14 w15 w16se w16cid wp14">
+<w:endnotes xmlns:wpc="http://schemas.microsoft.com/office/word/2010/wordprocessingCanvas" xmlns:cx="http://schemas.microsoft.com/office/drawing/2014/chartex" xmlns:cx1="http://schemas.microsoft.com/office/drawing/2015/9/8/chartex" xmlns:cx2="http://schemas.microsoft.com/office/drawing/2015/10/21/chartex" xmlns:cx3="http://schemas.microsoft.com/office/drawing/2016/5/9/chartex" xmlns:cx4="http://schemas.microsoft.com/office/drawing/2016/5/10/chartex" xmlns:cx5="http://schemas.microsoft.com/office/drawing/2016/5/11/chartex" xmlns:cx6="http://schemas.microsoft.com/office/drawing/2016/5/12/chartex" xmlns:cx7="http://schemas.microsoft.com/office/drawing/2016/5/13/chartex" xmlns:cx8="http://schemas.microsoft.com/office/drawing/2016/5/14/chartex" xmlns:mc="http://schemas.openxmlformats.org/markup-compatibility/2006" xmlns:aink="http://schemas.microsoft.com/office/drawing/2016/ink" xmlns:am3d="http://schemas.microsoft.com/office/drawing/2017/model3d" xmlns:o="urn:schemas-microsoft-com:office:office" xmlns:r="http://schemas.openxmlformats.org/officeDocument/2006/relationships" xmlns:m="http://schemas.openxmlformats.org/officeDocument/2006/math" xmlns:v="urn:schemas-microsoft-com:vml" xmlns:wp14="http://schemas.microsoft.com/office/word/2010/wordprocessingDrawing" xmlns:wp="http://schemas.openxmlformats.org/drawingml/2006/wordprocessingDrawing" xmlns:w10="urn:schemas-microsoft-com:office:word" xmlns:w="http://schemas.openxmlformats.org/wordprocessingml/2006/main" xmlns:w14="http://schemas.microsoft.com/office/word/2010/wordml" xmlns:w15="http://schemas.microsoft.com/office/word/2012/wordml" xmlns:w16cex="http://schemas.microsoft.com/office/word/2018/wordml/cex" xmlns:w16cid="http://schemas.microsoft.com/office/word/2016/wordml/cid" xmlns:w16="http://schemas.microsoft.com/office/word/2018/wordml" xmlns:w16se="http://schemas.microsoft.com/office/word/2015/wordml/symex" xmlns:wpg="http://schemas.microsoft.com/office/word/2010/wordprocessingGroup" xmlns:wpi="http://schemas.microsoft.com/office/word/2010/wordprocessingInk" xmlns:wne="http://schemas.microsoft.com/office/word/2006/wordml" xmlns:wps="http://schemas.microsoft.com/office/word/2010/wordprocessingShape" mc:Ignorable="w14 w15 w16se w16cid w16 w16cex wp14">
   <w:endnote w:type="separator" w:id="-1">
     <w:p>
       <w:pPr>
@@ -17382,7 +18495,7 @@
 </file>
 
 <file path=word/footnotes.xml><?xml version="1.0" encoding="utf-8"?>
-<w:footnotes xmlns:wpc="http://schemas.microsoft.com/office/word/2010/wordprocessingCanvas" xmlns:cx="http://schemas.microsoft.com/office/drawing/2014/chartex" xmlns:cx1="http://schemas.microsoft.com/office/drawing/2015/9/8/chartex" xmlns:cx2="http://schemas.microsoft.com/office/drawing/2015/10/21/chartex" xmlns:cx3="http://schemas.microsoft.com/office/drawing/2016/5/9/chartex" xmlns:cx4="http://schemas.microsoft.com/office/drawing/2016/5/10/chartex" xmlns:cx5="http://schemas.microsoft.com/office/drawing/2016/5/11/chartex" xmlns:cx6="http://schemas.microsoft.com/office/drawing/2016/5/12/chartex" xmlns:cx7="http://schemas.microsoft.com/office/drawing/2016/5/13/chartex" xmlns:cx8="http://schemas.microsoft.com/office/drawing/2016/5/14/chartex" xmlns:mc="http://schemas.openxmlformats.org/markup-compatibility/2006" xmlns:aink="http://schemas.microsoft.com/office/drawing/2016/ink" xmlns:am3d="http://schemas.microsoft.com/office/drawing/2017/model3d" xmlns:o="urn:schemas-microsoft-com:office:office" xmlns:r="http://schemas.openxmlformats.org/officeDocument/2006/relationships" xmlns:m="http://schemas.openxmlformats.org/officeDocument/2006/math" xmlns:v="urn:schemas-microsoft-com:vml" xmlns:wp14="http://schemas.microsoft.com/office/word/2010/wordprocessingDrawing" xmlns:wp="http://schemas.openxmlformats.org/drawingml/2006/wordprocessingDrawing" xmlns:w10="urn:schemas-microsoft-com:office:word" xmlns:w="http://schemas.openxmlformats.org/wordprocessingml/2006/main" xmlns:w14="http://schemas.microsoft.com/office/word/2010/wordml" xmlns:w15="http://schemas.microsoft.com/office/word/2012/wordml" xmlns:w16cid="http://schemas.microsoft.com/office/word/2016/wordml/cid" xmlns:w16se="http://schemas.microsoft.com/office/word/2015/wordml/symex" xmlns:wpg="http://schemas.microsoft.com/office/word/2010/wordprocessingGroup" xmlns:wpi="http://schemas.microsoft.com/office/word/2010/wordprocessingInk" xmlns:wne="http://schemas.microsoft.com/office/word/2006/wordml" xmlns:wps="http://schemas.microsoft.com/office/word/2010/wordprocessingShape" mc:Ignorable="w14 w15 w16se w16cid wp14">
+<w:footnotes xmlns:wpc="http://schemas.microsoft.com/office/word/2010/wordprocessingCanvas" xmlns:cx="http://schemas.microsoft.com/office/drawing/2014/chartex" xmlns:cx1="http://schemas.microsoft.com/office/drawing/2015/9/8/chartex" xmlns:cx2="http://schemas.microsoft.com/office/drawing/2015/10/21/chartex" xmlns:cx3="http://schemas.microsoft.com/office/drawing/2016/5/9/chartex" xmlns:cx4="http://schemas.microsoft.com/office/drawing/2016/5/10/chartex" xmlns:cx5="http://schemas.microsoft.com/office/drawing/2016/5/11/chartex" xmlns:cx6="http://schemas.microsoft.com/office/drawing/2016/5/12/chartex" xmlns:cx7="http://schemas.microsoft.com/office/drawing/2016/5/13/chartex" xmlns:cx8="http://schemas.microsoft.com/office/drawing/2016/5/14/chartex" xmlns:mc="http://schemas.openxmlformats.org/markup-compatibility/2006" xmlns:aink="http://schemas.microsoft.com/office/drawing/2016/ink" xmlns:am3d="http://schemas.microsoft.com/office/drawing/2017/model3d" xmlns:o="urn:schemas-microsoft-com:office:office" xmlns:r="http://schemas.openxmlformats.org/officeDocument/2006/relationships" xmlns:m="http://schemas.openxmlformats.org/officeDocument/2006/math" xmlns:v="urn:schemas-microsoft-com:vml" xmlns:wp14="http://schemas.microsoft.com/office/word/2010/wordprocessingDrawing" xmlns:wp="http://schemas.openxmlformats.org/drawingml/2006/wordprocessingDrawing" xmlns:w10="urn:schemas-microsoft-com:office:word" xmlns:w="http://schemas.openxmlformats.org/wordprocessingml/2006/main" xmlns:w14="http://schemas.microsoft.com/office/word/2010/wordml" xmlns:w15="http://schemas.microsoft.com/office/word/2012/wordml" xmlns:w16cex="http://schemas.microsoft.com/office/word/2018/wordml/cex" xmlns:w16cid="http://schemas.microsoft.com/office/word/2016/wordml/cid" xmlns:w16="http://schemas.microsoft.com/office/word/2018/wordml" xmlns:w16se="http://schemas.microsoft.com/office/word/2015/wordml/symex" xmlns:wpg="http://schemas.microsoft.com/office/word/2010/wordprocessingGroup" xmlns:wpi="http://schemas.microsoft.com/office/word/2010/wordprocessingInk" xmlns:wne="http://schemas.microsoft.com/office/word/2006/wordml" xmlns:wps="http://schemas.microsoft.com/office/word/2010/wordprocessingShape" mc:Ignorable="w14 w15 w16se w16cid w16 w16cex wp14">
   <w:footnote w:type="separator" w:id="-1">
     <w:p>
       <w:pPr>
@@ -17407,7 +18520,7 @@
 </file>
 
 <file path=word/numbering.xml><?xml version="1.0" encoding="utf-8"?>
-<w:numbering xmlns:wpc="http://schemas.microsoft.com/office/word/2010/wordprocessingCanvas" xmlns:cx="http://schemas.microsoft.com/office/drawing/2014/chartex" xmlns:cx1="http://schemas.microsoft.com/office/drawing/2015/9/8/chartex" xmlns:cx2="http://schemas.microsoft.com/office/drawing/2015/10/21/chartex" xmlns:cx3="http://schemas.microsoft.com/office/drawing/2016/5/9/chartex" xmlns:cx4="http://schemas.microsoft.com/office/drawing/2016/5/10/chartex" xmlns:cx5="http://schemas.microsoft.com/office/drawing/2016/5/11/chartex" xmlns:cx6="http://schemas.microsoft.com/office/drawing/2016/5/12/chartex" xmlns:cx7="http://schemas.microsoft.com/office/drawing/2016/5/13/chartex" xmlns:cx8="http://schemas.microsoft.com/office/drawing/2016/5/14/chartex" xmlns:mc="http://schemas.openxmlformats.org/markup-compatibility/2006" xmlns:aink="http://schemas.microsoft.com/office/drawing/2016/ink" xmlns:am3d="http://schemas.microsoft.com/office/drawing/2017/model3d" xmlns:o="urn:schemas-microsoft-com:office:office" xmlns:r="http://schemas.openxmlformats.org/officeDocument/2006/relationships" xmlns:m="http://schemas.openxmlformats.org/officeDocument/2006/math" xmlns:v="urn:schemas-microsoft-com:vml" xmlns:wp14="http://schemas.microsoft.com/office/word/2010/wordprocessingDrawing" xmlns:wp="http://schemas.openxmlformats.org/drawingml/2006/wordprocessingDrawing" xmlns:w10="urn:schemas-microsoft-com:office:word" xmlns:w="http://schemas.openxmlformats.org/wordprocessingml/2006/main" xmlns:w14="http://schemas.microsoft.com/office/word/2010/wordml" xmlns:w15="http://schemas.microsoft.com/office/word/2012/wordml" xmlns:w16cid="http://schemas.microsoft.com/office/word/2016/wordml/cid" xmlns:w16se="http://schemas.microsoft.com/office/word/2015/wordml/symex" xmlns:wpg="http://schemas.microsoft.com/office/word/2010/wordprocessingGroup" xmlns:wpi="http://schemas.microsoft.com/office/word/2010/wordprocessingInk" xmlns:wne="http://schemas.microsoft.com/office/word/2006/wordml" xmlns:wps="http://schemas.microsoft.com/office/word/2010/wordprocessingShape" mc:Ignorable="w14 w15 w16se w16cid wp14">
+<w:numbering xmlns:wpc="http://schemas.microsoft.com/office/word/2010/wordprocessingCanvas" xmlns:cx="http://schemas.microsoft.com/office/drawing/2014/chartex" xmlns:cx1="http://schemas.microsoft.com/office/drawing/2015/9/8/chartex" xmlns:cx2="http://schemas.microsoft.com/office/drawing/2015/10/21/chartex" xmlns:cx3="http://schemas.microsoft.com/office/drawing/2016/5/9/chartex" xmlns:cx4="http://schemas.microsoft.com/office/drawing/2016/5/10/chartex" xmlns:cx5="http://schemas.microsoft.com/office/drawing/2016/5/11/chartex" xmlns:cx6="http://schemas.microsoft.com/office/drawing/2016/5/12/chartex" xmlns:cx7="http://schemas.microsoft.com/office/drawing/2016/5/13/chartex" xmlns:cx8="http://schemas.microsoft.com/office/drawing/2016/5/14/chartex" xmlns:mc="http://schemas.openxmlformats.org/markup-compatibility/2006" xmlns:aink="http://schemas.microsoft.com/office/drawing/2016/ink" xmlns:am3d="http://schemas.microsoft.com/office/drawing/2017/model3d" xmlns:o="urn:schemas-microsoft-com:office:office" xmlns:r="http://schemas.openxmlformats.org/officeDocument/2006/relationships" xmlns:m="http://schemas.openxmlformats.org/officeDocument/2006/math" xmlns:v="urn:schemas-microsoft-com:vml" xmlns:wp14="http://schemas.microsoft.com/office/word/2010/wordprocessingDrawing" xmlns:wp="http://schemas.openxmlformats.org/drawingml/2006/wordprocessingDrawing" xmlns:w10="urn:schemas-microsoft-com:office:word" xmlns:w="http://schemas.openxmlformats.org/wordprocessingml/2006/main" xmlns:w14="http://schemas.microsoft.com/office/word/2010/wordml" xmlns:w15="http://schemas.microsoft.com/office/word/2012/wordml" xmlns:w16cex="http://schemas.microsoft.com/office/word/2018/wordml/cex" xmlns:w16cid="http://schemas.microsoft.com/office/word/2016/wordml/cid" xmlns:w16="http://schemas.microsoft.com/office/word/2018/wordml" xmlns:w16se="http://schemas.microsoft.com/office/word/2015/wordml/symex" xmlns:wpg="http://schemas.microsoft.com/office/word/2010/wordprocessingGroup" xmlns:wpi="http://schemas.microsoft.com/office/word/2010/wordprocessingInk" xmlns:wne="http://schemas.microsoft.com/office/word/2006/wordml" xmlns:wps="http://schemas.microsoft.com/office/word/2010/wordprocessingShape" mc:Ignorable="w14 w15 w16se w16cid w16 w16cex wp14">
   <w:abstractNum w:abstractNumId="0" w15:restartNumberingAfterBreak="0">
     <w:nsid w:val="033B1314"/>
     <w:multiLevelType w:val="multilevel"/>
@@ -18206,7 +19319,7 @@
 </file>
 
 <file path=word/styles.xml><?xml version="1.0" encoding="utf-8"?>
-<w:styles xmlns:mc="http://schemas.openxmlformats.org/markup-compatibility/2006" xmlns:r="http://schemas.openxmlformats.org/officeDocument/2006/relationships" xmlns:w="http://schemas.openxmlformats.org/wordprocessingml/2006/main" xmlns:w14="http://schemas.microsoft.com/office/word/2010/wordml" xmlns:w15="http://schemas.microsoft.com/office/word/2012/wordml" xmlns:w16cid="http://schemas.microsoft.com/office/word/2016/wordml/cid" xmlns:w16se="http://schemas.microsoft.com/office/word/2015/wordml/symex" mc:Ignorable="w14 w15 w16se w16cid">
+<w:styles xmlns:mc="http://schemas.openxmlformats.org/markup-compatibility/2006" xmlns:r="http://schemas.openxmlformats.org/officeDocument/2006/relationships" xmlns:w="http://schemas.openxmlformats.org/wordprocessingml/2006/main" xmlns:w14="http://schemas.microsoft.com/office/word/2010/wordml" xmlns:w15="http://schemas.microsoft.com/office/word/2012/wordml" xmlns:w16cex="http://schemas.microsoft.com/office/word/2018/wordml/cex" xmlns:w16cid="http://schemas.microsoft.com/office/word/2016/wordml/cid" xmlns:w16="http://schemas.microsoft.com/office/word/2018/wordml" xmlns:w16se="http://schemas.microsoft.com/office/word/2015/wordml/symex" mc:Ignorable="w14 w15 w16se w16cid w16 w16cex">
   <w:docDefaults>
     <w:rPrDefault>
       <w:rPr>
@@ -18372,7 +19485,7 @@
     <w:lsdException w:name="Table Web 2" w:semiHidden="1" w:unhideWhenUsed="1"/>
     <w:lsdException w:name="Table Web 3" w:semiHidden="1" w:unhideWhenUsed="1"/>
     <w:lsdException w:name="Balloon Text" w:semiHidden="1" w:unhideWhenUsed="1"/>
-    <w:lsdException w:name="Table Grid" w:semiHidden="1" w:uiPriority="39" w:unhideWhenUsed="1"/>
+    <w:lsdException w:name="Table Grid" w:uiPriority="39"/>
     <w:lsdException w:name="Table Theme" w:semiHidden="1" w:unhideWhenUsed="1"/>
     <w:lsdException w:name="Placeholder Text" w:semiHidden="1"/>
     <w:lsdException w:name="No Spacing" w:uiPriority="1" w:qFormat="1"/>
@@ -18595,7 +19708,7 @@
     <w:lsdException w:name="Unresolved Mention" w:semiHidden="1" w:unhideWhenUsed="1"/>
     <w:lsdException w:name="Smart Link" w:semiHidden="1" w:unhideWhenUsed="1"/>
   </w:latentStyles>
-  <w:style w:type="paragraph" w:default="1" w:styleId="Normal">
+  <w:style w:type="paragraph" w:default="1" w:styleId="Normalny">
     <w:name w:val="Normal"/>
     <w:qFormat/>
     <w:rsid w:val="004C5D1C"/>
@@ -18606,13 +19719,13 @@
       <w:sz w:val="22"/>
     </w:rPr>
   </w:style>
-  <w:style w:type="character" w:default="1" w:styleId="DefaultParagraphFont">
+  <w:style w:type="character" w:default="1" w:styleId="Domylnaczcionkaakapitu">
     <w:name w:val="Default Paragraph Font"/>
     <w:uiPriority w:val="1"/>
     <w:semiHidden/>
     <w:unhideWhenUsed/>
   </w:style>
-  <w:style w:type="table" w:default="1" w:styleId="TableNormal">
+  <w:style w:type="table" w:default="1" w:styleId="Standardowy">
     <w:name w:val="Normal Table"/>
     <w:uiPriority w:val="99"/>
     <w:semiHidden/>
@@ -18627,7 +19740,7 @@
       </w:tblCellMar>
     </w:tblPr>
   </w:style>
-  <w:style w:type="numbering" w:default="1" w:styleId="NoList">
+  <w:style w:type="numbering" w:default="1" w:styleId="Bezlisty">
     <w:name w:val="No List"/>
     <w:uiPriority w:val="99"/>
     <w:semiHidden/>
@@ -18635,7 +19748,7 @@
   </w:style>
   <w:style w:type="character" w:customStyle="1" w:styleId="TekstprzypisukocowegoZnak">
     <w:name w:val="Tekst przypisu końcowego Znak"/>
-    <w:basedOn w:val="DefaultParagraphFont"/>
+    <w:basedOn w:val="Domylnaczcionkaakapitu"/>
     <w:link w:val="EndnoteText1"/>
     <w:uiPriority w:val="99"/>
     <w:semiHidden/>
@@ -18655,7 +19768,7 @@
   </w:style>
   <w:style w:type="character" w:customStyle="1" w:styleId="EndnoteCharacters">
     <w:name w:val="Endnote Characters"/>
-    <w:basedOn w:val="DefaultParagraphFont"/>
+    <w:basedOn w:val="Domylnaczcionkaakapitu"/>
     <w:uiPriority w:val="99"/>
     <w:semiHidden/>
     <w:unhideWhenUsed/>
@@ -18750,10 +19863,10 @@
     <w:qFormat/>
     <w:rsid w:val="00C771CC"/>
   </w:style>
-  <w:style w:type="character" w:customStyle="1" w:styleId="FooterChar">
-    <w:name w:val="Footer Char"/>
-    <w:basedOn w:val="DefaultParagraphFont"/>
-    <w:link w:val="Footer"/>
+  <w:style w:type="character" w:customStyle="1" w:styleId="StopkaZnak">
+    <w:name w:val="Stopka Znak"/>
+    <w:basedOn w:val="Domylnaczcionkaakapitu"/>
+    <w:link w:val="Stopka"/>
     <w:uiPriority w:val="99"/>
     <w:semiHidden/>
     <w:qFormat/>
@@ -18762,10 +19875,10 @@
       <w:sz w:val="22"/>
     </w:rPr>
   </w:style>
-  <w:style w:type="paragraph" w:customStyle="1" w:styleId="Nagwek">
-    <w:name w:val="Nagłówek"/>
-    <w:basedOn w:val="Normal"/>
-    <w:next w:val="BodyText"/>
+  <w:style w:type="paragraph" w:customStyle="1" w:styleId="Nagwek1">
+    <w:name w:val="Nagłówek1"/>
+    <w:basedOn w:val="Normalny"/>
+    <w:next w:val="Tekstpodstawowy"/>
     <w:qFormat/>
     <w:pPr>
       <w:keepNext/>
@@ -18777,17 +19890,17 @@
       <w:szCs w:val="28"/>
     </w:rPr>
   </w:style>
-  <w:style w:type="paragraph" w:styleId="BodyText">
+  <w:style w:type="paragraph" w:styleId="Tekstpodstawowy">
     <w:name w:val="Body Text"/>
-    <w:basedOn w:val="Normal"/>
+    <w:basedOn w:val="Normalny"/>
     <w:rsid w:val="00C771CC"/>
     <w:pPr>
       <w:spacing w:after="140" w:line="276" w:lineRule="auto"/>
     </w:pPr>
   </w:style>
-  <w:style w:type="paragraph" w:styleId="List">
+  <w:style w:type="paragraph" w:styleId="Lista">
     <w:name w:val="List"/>
-    <w:basedOn w:val="BodyText"/>
+    <w:basedOn w:val="Tekstpodstawowy"/>
     <w:rsid w:val="00C771CC"/>
     <w:rPr>
       <w:rFonts w:cs="Arial"/>
@@ -18795,7 +19908,7 @@
   </w:style>
   <w:style w:type="paragraph" w:customStyle="1" w:styleId="Caption1">
     <w:name w:val="Caption1"/>
-    <w:basedOn w:val="Normal"/>
+    <w:basedOn w:val="Normalny"/>
     <w:qFormat/>
     <w:rsid w:val="00D83226"/>
     <w:pPr>
@@ -18812,7 +19925,7 @@
   </w:style>
   <w:style w:type="paragraph" w:customStyle="1" w:styleId="Indeks">
     <w:name w:val="Indeks"/>
-    <w:basedOn w:val="Normal"/>
+    <w:basedOn w:val="Normalny"/>
     <w:qFormat/>
     <w:rsid w:val="00C771CC"/>
     <w:pPr>
@@ -18822,10 +19935,10 @@
       <w:rFonts w:cs="Arial"/>
     </w:rPr>
   </w:style>
-  <w:style w:type="paragraph" w:styleId="Header">
+  <w:style w:type="paragraph" w:styleId="Nagwek">
     <w:name w:val="header"/>
-    <w:basedOn w:val="Normal"/>
-    <w:next w:val="BodyText"/>
+    <w:basedOn w:val="Normalny"/>
+    <w:next w:val="Tekstpodstawowy"/>
     <w:qFormat/>
     <w:rsid w:val="00D83226"/>
     <w:pPr>
@@ -18838,10 +19951,10 @@
       <w:szCs w:val="28"/>
     </w:rPr>
   </w:style>
-  <w:style w:type="paragraph" w:customStyle="1" w:styleId="Nagwek1">
+  <w:style w:type="paragraph" w:customStyle="1" w:styleId="Nagwek10">
     <w:name w:val="Nagłówek1"/>
-    <w:basedOn w:val="Normal"/>
-    <w:next w:val="BodyText"/>
+    <w:basedOn w:val="Normalny"/>
+    <w:next w:val="Tekstpodstawowy"/>
     <w:qFormat/>
     <w:rsid w:val="00C771CC"/>
     <w:pPr>
@@ -18854,9 +19967,9 @@
       <w:szCs w:val="28"/>
     </w:rPr>
   </w:style>
-  <w:style w:type="paragraph" w:styleId="Caption">
+  <w:style w:type="paragraph" w:styleId="Legenda">
     <w:name w:val="caption"/>
-    <w:basedOn w:val="Normal"/>
+    <w:basedOn w:val="Normalny"/>
     <w:qFormat/>
     <w:rsid w:val="00C771CC"/>
     <w:pPr>
@@ -18871,9 +19984,9 @@
       <w:szCs w:val="24"/>
     </w:rPr>
   </w:style>
-  <w:style w:type="paragraph" w:styleId="ListParagraph">
+  <w:style w:type="paragraph" w:styleId="Akapitzlist">
     <w:name w:val="List Paragraph"/>
-    <w:basedOn w:val="Normal"/>
+    <w:basedOn w:val="Normalny"/>
     <w:uiPriority w:val="34"/>
     <w:qFormat/>
     <w:rsid w:val="000E47A4"/>
@@ -18882,9 +19995,9 @@
       <w:contextualSpacing/>
     </w:pPr>
   </w:style>
-  <w:style w:type="paragraph" w:styleId="NormalWeb">
+  <w:style w:type="paragraph" w:styleId="NormalnyWeb">
     <w:name w:val="Normal (Web)"/>
-    <w:basedOn w:val="Normal"/>
+    <w:basedOn w:val="Normalny"/>
     <w:uiPriority w:val="99"/>
     <w:semiHidden/>
     <w:unhideWhenUsed/>
@@ -18902,7 +20015,7 @@
   </w:style>
   <w:style w:type="paragraph" w:customStyle="1" w:styleId="EndnoteText1">
     <w:name w:val="Endnote Text1"/>
-    <w:basedOn w:val="Normal"/>
+    <w:basedOn w:val="Normalny"/>
     <w:link w:val="TekstprzypisukocowegoZnak"/>
     <w:uiPriority w:val="99"/>
     <w:semiHidden/>
@@ -18916,10 +20029,10 @@
       <w:szCs w:val="20"/>
     </w:rPr>
   </w:style>
-  <w:style w:type="paragraph" w:styleId="Footer">
+  <w:style w:type="paragraph" w:styleId="Stopka">
     <w:name w:val="footer"/>
-    <w:basedOn w:val="Normal"/>
-    <w:link w:val="FooterChar"/>
+    <w:basedOn w:val="Normalny"/>
+    <w:link w:val="StopkaZnak"/>
     <w:uiPriority w:val="99"/>
     <w:semiHidden/>
     <w:unhideWhenUsed/>
@@ -18932,9 +20045,9 @@
       <w:spacing w:after="0" w:line="240" w:lineRule="auto"/>
     </w:pPr>
   </w:style>
-  <w:style w:type="table" w:styleId="TableGrid">
+  <w:style w:type="table" w:styleId="Tabela-Siatka">
     <w:name w:val="Table Grid"/>
-    <w:basedOn w:val="TableNormal"/>
+    <w:basedOn w:val="Standardowy"/>
     <w:uiPriority w:val="39"/>
     <w:rsid w:val="00843AFC"/>
     <w:tblPr>
@@ -18948,10 +20061,10 @@
       </w:tblBorders>
     </w:tblPr>
   </w:style>
-  <w:style w:type="paragraph" w:styleId="EndnoteText">
+  <w:style w:type="paragraph" w:styleId="Tekstprzypisukocowego">
     <w:name w:val="endnote text"/>
-    <w:basedOn w:val="Normal"/>
-    <w:link w:val="EndnoteTextChar"/>
+    <w:basedOn w:val="Normalny"/>
+    <w:link w:val="TekstprzypisukocowegoZnak1"/>
     <w:uiPriority w:val="99"/>
     <w:semiHidden/>
     <w:unhideWhenUsed/>
@@ -18964,10 +20077,10 @@
       <w:szCs w:val="20"/>
     </w:rPr>
   </w:style>
-  <w:style w:type="character" w:customStyle="1" w:styleId="EndnoteTextChar">
-    <w:name w:val="Endnote Text Char"/>
-    <w:basedOn w:val="DefaultParagraphFont"/>
-    <w:link w:val="EndnoteText"/>
+  <w:style w:type="character" w:customStyle="1" w:styleId="TekstprzypisukocowegoZnak1">
+    <w:name w:val="Tekst przypisu końcowego Znak1"/>
+    <w:basedOn w:val="Domylnaczcionkaakapitu"/>
+    <w:link w:val="Tekstprzypisukocowego"/>
     <w:uiPriority w:val="99"/>
     <w:semiHidden/>
     <w:rsid w:val="007C67FE"/>
@@ -18975,9 +20088,9 @@
       <w:szCs w:val="20"/>
     </w:rPr>
   </w:style>
-  <w:style w:type="character" w:styleId="EndnoteReference">
+  <w:style w:type="character" w:styleId="Odwoanieprzypisukocowego">
     <w:name w:val="endnote reference"/>
-    <w:basedOn w:val="DefaultParagraphFont"/>
+    <w:basedOn w:val="Domylnaczcionkaakapitu"/>
     <w:uiPriority w:val="99"/>
     <w:semiHidden/>
     <w:unhideWhenUsed/>
@@ -18987,6 +20100,980 @@
     </w:rPr>
   </w:style>
 </w:styles>
+</file>
+
+<file path=word/charts/chart1.xml><?xml version="1.0" encoding="utf-8"?>
+<c:chartSpace xmlns:c="http://schemas.openxmlformats.org/drawingml/2006/chart" xmlns:a="http://schemas.openxmlformats.org/drawingml/2006/main" xmlns:r="http://schemas.openxmlformats.org/officeDocument/2006/relationships" xmlns:c16r2="http://schemas.microsoft.com/office/drawing/2015/06/chart">
+  <c:date1904 val="0"/>
+  <c:lang val="pl-PL"/>
+  <c:roundedCorners val="0"/>
+  <mc:AlternateContent xmlns:mc="http://schemas.openxmlformats.org/markup-compatibility/2006">
+    <mc:Choice xmlns:c14="http://schemas.microsoft.com/office/drawing/2007/8/2/chart" Requires="c14">
+      <c14:style val="102"/>
+    </mc:Choice>
+    <mc:Fallback>
+      <c:style val="2"/>
+    </mc:Fallback>
+  </mc:AlternateContent>
+  <c:chart>
+    <c:autoTitleDeleted val="1"/>
+    <c:plotArea>
+      <c:layout/>
+      <c:barChart>
+        <c:barDir val="col"/>
+        <c:grouping val="clustered"/>
+        <c:varyColors val="0"/>
+        <c:ser>
+          <c:idx val="0"/>
+          <c:order val="0"/>
+          <c:tx>
+            <c:strRef>
+              <c:f>Arkusz1!$B$1</c:f>
+              <c:strCache>
+                <c:ptCount val="1"/>
+                <c:pt idx="0">
+                  <c:v>Stopień realizacji [%]</c:v>
+                </c:pt>
+              </c:strCache>
+            </c:strRef>
+          </c:tx>
+          <c:spPr>
+            <a:solidFill>
+              <a:schemeClr val="accent1"/>
+            </a:solidFill>
+            <a:ln>
+              <a:noFill/>
+            </a:ln>
+            <a:effectLst/>
+          </c:spPr>
+          <c:invertIfNegative val="0"/>
+          <c:cat>
+            <c:strRef>
+              <c:f>Arkusz1!$A$2:$A$6</c:f>
+              <c:strCache>
+                <c:ptCount val="5"/>
+                <c:pt idx="0">
+                  <c:v>Funkcja 1</c:v>
+                </c:pt>
+                <c:pt idx="1">
+                  <c:v>Funkcja 2</c:v>
+                </c:pt>
+                <c:pt idx="2">
+                  <c:v> Funkcja 3</c:v>
+                </c:pt>
+                <c:pt idx="3">
+                  <c:v>Funkcja 4</c:v>
+                </c:pt>
+                <c:pt idx="4">
+                  <c:v>Funkcja 5</c:v>
+                </c:pt>
+              </c:strCache>
+            </c:strRef>
+          </c:cat>
+          <c:val>
+            <c:numRef>
+              <c:f>Arkusz1!$B$2:$B$6</c:f>
+              <c:numCache>
+                <c:formatCode>General</c:formatCode>
+                <c:ptCount val="5"/>
+                <c:pt idx="0">
+                  <c:v>100</c:v>
+                </c:pt>
+                <c:pt idx="1">
+                  <c:v>100</c:v>
+                </c:pt>
+                <c:pt idx="2">
+                  <c:v>70</c:v>
+                </c:pt>
+                <c:pt idx="3">
+                  <c:v>50</c:v>
+                </c:pt>
+                <c:pt idx="4">
+                  <c:v>5</c:v>
+                </c:pt>
+              </c:numCache>
+            </c:numRef>
+          </c:val>
+          <c:extLst>
+            <c:ext xmlns:c16="http://schemas.microsoft.com/office/drawing/2014/chart" uri="{C3380CC4-5D6E-409C-BE32-E72D297353CC}">
+              <c16:uniqueId val="{00000000-E724-4196-9FB7-4ED352D2BC97}"/>
+            </c:ext>
+          </c:extLst>
+        </c:ser>
+        <c:ser>
+          <c:idx val="1"/>
+          <c:order val="1"/>
+          <c:tx>
+            <c:strRef>
+              <c:f>Arkusz1!$C$1</c:f>
+              <c:strCache>
+                <c:ptCount val="1"/>
+                <c:pt idx="0">
+                  <c:v>Kolumna1</c:v>
+                </c:pt>
+              </c:strCache>
+            </c:strRef>
+          </c:tx>
+          <c:spPr>
+            <a:solidFill>
+              <a:schemeClr val="accent2"/>
+            </a:solidFill>
+            <a:ln>
+              <a:noFill/>
+            </a:ln>
+            <a:effectLst/>
+          </c:spPr>
+          <c:invertIfNegative val="0"/>
+          <c:cat>
+            <c:strRef>
+              <c:f>Arkusz1!$A$2:$A$6</c:f>
+              <c:strCache>
+                <c:ptCount val="5"/>
+                <c:pt idx="0">
+                  <c:v>Funkcja 1</c:v>
+                </c:pt>
+                <c:pt idx="1">
+                  <c:v>Funkcja 2</c:v>
+                </c:pt>
+                <c:pt idx="2">
+                  <c:v> Funkcja 3</c:v>
+                </c:pt>
+                <c:pt idx="3">
+                  <c:v>Funkcja 4</c:v>
+                </c:pt>
+                <c:pt idx="4">
+                  <c:v>Funkcja 5</c:v>
+                </c:pt>
+              </c:strCache>
+            </c:strRef>
+          </c:cat>
+          <c:val>
+            <c:numRef>
+              <c:f>Arkusz1!$C$2:$C$6</c:f>
+              <c:numCache>
+                <c:formatCode>General</c:formatCode>
+                <c:ptCount val="5"/>
+              </c:numCache>
+            </c:numRef>
+          </c:val>
+          <c:extLst>
+            <c:ext xmlns:c16="http://schemas.microsoft.com/office/drawing/2014/chart" uri="{C3380CC4-5D6E-409C-BE32-E72D297353CC}">
+              <c16:uniqueId val="{00000001-E724-4196-9FB7-4ED352D2BC97}"/>
+            </c:ext>
+          </c:extLst>
+        </c:ser>
+        <c:ser>
+          <c:idx val="2"/>
+          <c:order val="2"/>
+          <c:tx>
+            <c:strRef>
+              <c:f>Arkusz1!$D$1</c:f>
+              <c:strCache>
+                <c:ptCount val="1"/>
+                <c:pt idx="0">
+                  <c:v>Seria 3</c:v>
+                </c:pt>
+              </c:strCache>
+            </c:strRef>
+          </c:tx>
+          <c:spPr>
+            <a:solidFill>
+              <a:schemeClr val="accent3"/>
+            </a:solidFill>
+            <a:ln>
+              <a:noFill/>
+            </a:ln>
+            <a:effectLst/>
+          </c:spPr>
+          <c:invertIfNegative val="0"/>
+          <c:cat>
+            <c:strRef>
+              <c:f>Arkusz1!$A$2:$A$6</c:f>
+              <c:strCache>
+                <c:ptCount val="5"/>
+                <c:pt idx="0">
+                  <c:v>Funkcja 1</c:v>
+                </c:pt>
+                <c:pt idx="1">
+                  <c:v>Funkcja 2</c:v>
+                </c:pt>
+                <c:pt idx="2">
+                  <c:v> Funkcja 3</c:v>
+                </c:pt>
+                <c:pt idx="3">
+                  <c:v>Funkcja 4</c:v>
+                </c:pt>
+                <c:pt idx="4">
+                  <c:v>Funkcja 5</c:v>
+                </c:pt>
+              </c:strCache>
+            </c:strRef>
+          </c:cat>
+          <c:val>
+            <c:numRef>
+              <c:f>Arkusz1!$D$2:$D$6</c:f>
+              <c:numCache>
+                <c:formatCode>General</c:formatCode>
+                <c:ptCount val="5"/>
+              </c:numCache>
+            </c:numRef>
+          </c:val>
+          <c:extLst>
+            <c:ext xmlns:c16="http://schemas.microsoft.com/office/drawing/2014/chart" uri="{C3380CC4-5D6E-409C-BE32-E72D297353CC}">
+              <c16:uniqueId val="{00000002-E724-4196-9FB7-4ED352D2BC97}"/>
+            </c:ext>
+          </c:extLst>
+        </c:ser>
+        <c:dLbls>
+          <c:showLegendKey val="0"/>
+          <c:showVal val="0"/>
+          <c:showCatName val="0"/>
+          <c:showSerName val="0"/>
+          <c:showPercent val="0"/>
+          <c:showBubbleSize val="0"/>
+        </c:dLbls>
+        <c:gapWidth val="219"/>
+        <c:overlap val="-27"/>
+        <c:axId val="534493976"/>
+        <c:axId val="534495944"/>
+      </c:barChart>
+      <c:catAx>
+        <c:axId val="534493976"/>
+        <c:scaling>
+          <c:orientation val="minMax"/>
+        </c:scaling>
+        <c:delete val="0"/>
+        <c:axPos val="b"/>
+        <c:numFmt formatCode="General" sourceLinked="1"/>
+        <c:majorTickMark val="none"/>
+        <c:minorTickMark val="none"/>
+        <c:tickLblPos val="nextTo"/>
+        <c:spPr>
+          <a:noFill/>
+          <a:ln w="9525" cap="flat" cmpd="sng" algn="ctr">
+            <a:solidFill>
+              <a:schemeClr val="tx1">
+                <a:lumMod val="15000"/>
+                <a:lumOff val="85000"/>
+              </a:schemeClr>
+            </a:solidFill>
+            <a:round/>
+          </a:ln>
+          <a:effectLst/>
+        </c:spPr>
+        <c:txPr>
+          <a:bodyPr rot="-60000000" spcFirstLastPara="1" vertOverflow="ellipsis" vert="horz" wrap="square" anchor="ctr" anchorCtr="1"/>
+          <a:lstStyle/>
+          <a:p>
+            <a:pPr>
+              <a:defRPr sz="900" b="0" i="0" u="none" strike="noStrike" kern="1200" baseline="0">
+                <a:solidFill>
+                  <a:schemeClr val="tx1">
+                    <a:lumMod val="65000"/>
+                    <a:lumOff val="35000"/>
+                  </a:schemeClr>
+                </a:solidFill>
+                <a:latin typeface="+mn-lt"/>
+                <a:ea typeface="+mn-ea"/>
+                <a:cs typeface="+mn-cs"/>
+              </a:defRPr>
+            </a:pPr>
+            <a:endParaRPr lang="pl-PL"/>
+          </a:p>
+        </c:txPr>
+        <c:crossAx val="534495944"/>
+        <c:crosses val="autoZero"/>
+        <c:auto val="1"/>
+        <c:lblAlgn val="ctr"/>
+        <c:lblOffset val="100"/>
+        <c:noMultiLvlLbl val="0"/>
+      </c:catAx>
+      <c:valAx>
+        <c:axId val="534495944"/>
+        <c:scaling>
+          <c:orientation val="minMax"/>
+        </c:scaling>
+        <c:delete val="0"/>
+        <c:axPos val="l"/>
+        <c:majorGridlines>
+          <c:spPr>
+            <a:ln w="9525" cap="flat" cmpd="sng" algn="ctr">
+              <a:solidFill>
+                <a:schemeClr val="tx1">
+                  <a:lumMod val="15000"/>
+                  <a:lumOff val="85000"/>
+                </a:schemeClr>
+              </a:solidFill>
+              <a:round/>
+            </a:ln>
+            <a:effectLst/>
+          </c:spPr>
+        </c:majorGridlines>
+        <c:numFmt formatCode="General" sourceLinked="1"/>
+        <c:majorTickMark val="none"/>
+        <c:minorTickMark val="none"/>
+        <c:tickLblPos val="nextTo"/>
+        <c:spPr>
+          <a:noFill/>
+          <a:ln>
+            <a:noFill/>
+          </a:ln>
+          <a:effectLst/>
+        </c:spPr>
+        <c:txPr>
+          <a:bodyPr rot="-60000000" spcFirstLastPara="1" vertOverflow="ellipsis" vert="horz" wrap="square" anchor="ctr" anchorCtr="1"/>
+          <a:lstStyle/>
+          <a:p>
+            <a:pPr>
+              <a:defRPr sz="900" b="0" i="0" u="none" strike="noStrike" kern="1200" baseline="0">
+                <a:solidFill>
+                  <a:schemeClr val="tx1">
+                    <a:lumMod val="65000"/>
+                    <a:lumOff val="35000"/>
+                  </a:schemeClr>
+                </a:solidFill>
+                <a:latin typeface="+mn-lt"/>
+                <a:ea typeface="+mn-ea"/>
+                <a:cs typeface="+mn-cs"/>
+              </a:defRPr>
+            </a:pPr>
+            <a:endParaRPr lang="pl-PL"/>
+          </a:p>
+        </c:txPr>
+        <c:crossAx val="534493976"/>
+        <c:crosses val="autoZero"/>
+        <c:crossBetween val="between"/>
+      </c:valAx>
+      <c:spPr>
+        <a:noFill/>
+        <a:ln>
+          <a:noFill/>
+        </a:ln>
+        <a:effectLst/>
+      </c:spPr>
+    </c:plotArea>
+    <c:legend>
+      <c:legendPos val="b"/>
+      <c:legendEntry>
+        <c:idx val="1"/>
+        <c:delete val="1"/>
+      </c:legendEntry>
+      <c:legendEntry>
+        <c:idx val="2"/>
+        <c:delete val="1"/>
+      </c:legendEntry>
+      <c:overlay val="0"/>
+      <c:spPr>
+        <a:noFill/>
+        <a:ln>
+          <a:noFill/>
+        </a:ln>
+        <a:effectLst/>
+      </c:spPr>
+      <c:txPr>
+        <a:bodyPr rot="0" spcFirstLastPara="1" vertOverflow="ellipsis" vert="horz" wrap="square" anchor="ctr" anchorCtr="1"/>
+        <a:lstStyle/>
+        <a:p>
+          <a:pPr>
+            <a:defRPr sz="900" b="0" i="0" u="none" strike="noStrike" kern="1200" baseline="0">
+              <a:solidFill>
+                <a:schemeClr val="tx1">
+                  <a:lumMod val="65000"/>
+                  <a:lumOff val="35000"/>
+                </a:schemeClr>
+              </a:solidFill>
+              <a:latin typeface="+mn-lt"/>
+              <a:ea typeface="+mn-ea"/>
+              <a:cs typeface="+mn-cs"/>
+            </a:defRPr>
+          </a:pPr>
+          <a:endParaRPr lang="pl-PL"/>
+        </a:p>
+      </c:txPr>
+    </c:legend>
+    <c:plotVisOnly val="1"/>
+    <c:dispBlanksAs val="gap"/>
+    <c:extLst>
+      <c:ext xmlns:c16r3="http://schemas.microsoft.com/office/drawing/2017/03/chart" uri="{56B9EC1D-385E-4148-901F-78D8002777C0}">
+        <c16r3:dataDisplayOptions16>
+          <c16r3:dispNaAsBlank val="1"/>
+        </c16r3:dataDisplayOptions16>
+      </c:ext>
+    </c:extLst>
+    <c:showDLblsOverMax val="0"/>
+  </c:chart>
+  <c:spPr>
+    <a:solidFill>
+      <a:schemeClr val="bg1"/>
+    </a:solidFill>
+    <a:ln w="9525" cap="flat" cmpd="sng" algn="ctr">
+      <a:solidFill>
+        <a:schemeClr val="tx1">
+          <a:lumMod val="15000"/>
+          <a:lumOff val="85000"/>
+        </a:schemeClr>
+      </a:solidFill>
+      <a:round/>
+    </a:ln>
+    <a:effectLst/>
+  </c:spPr>
+  <c:txPr>
+    <a:bodyPr/>
+    <a:lstStyle/>
+    <a:p>
+      <a:pPr>
+        <a:defRPr/>
+      </a:pPr>
+      <a:endParaRPr lang="pl-PL"/>
+    </a:p>
+  </c:txPr>
+  <c:externalData r:id="rId3">
+    <c:autoUpdate val="0"/>
+  </c:externalData>
+</c:chartSpace>
+</file>
+
+<file path=word/charts/colors1.xml><?xml version="1.0" encoding="utf-8"?>
+<cs:colorStyle xmlns:cs="http://schemas.microsoft.com/office/drawing/2012/chartStyle" xmlns:a="http://schemas.openxmlformats.org/drawingml/2006/main" meth="cycle" id="10">
+  <a:schemeClr val="accent1"/>
+  <a:schemeClr val="accent2"/>
+  <a:schemeClr val="accent3"/>
+  <a:schemeClr val="accent4"/>
+  <a:schemeClr val="accent5"/>
+  <a:schemeClr val="accent6"/>
+  <cs:variation/>
+  <cs:variation>
+    <a:lumMod val="60000"/>
+  </cs:variation>
+  <cs:variation>
+    <a:lumMod val="80000"/>
+    <a:lumOff val="20000"/>
+  </cs:variation>
+  <cs:variation>
+    <a:lumMod val="80000"/>
+  </cs:variation>
+  <cs:variation>
+    <a:lumMod val="60000"/>
+    <a:lumOff val="40000"/>
+  </cs:variation>
+  <cs:variation>
+    <a:lumMod val="50000"/>
+  </cs:variation>
+  <cs:variation>
+    <a:lumMod val="70000"/>
+    <a:lumOff val="30000"/>
+  </cs:variation>
+  <cs:variation>
+    <a:lumMod val="70000"/>
+  </cs:variation>
+  <cs:variation>
+    <a:lumMod val="50000"/>
+    <a:lumOff val="50000"/>
+  </cs:variation>
+</cs:colorStyle>
+</file>
+
+<file path=word/charts/style1.xml><?xml version="1.0" encoding="utf-8"?>
+<cs:chartStyle xmlns:cs="http://schemas.microsoft.com/office/drawing/2012/chartStyle" xmlns:a="http://schemas.openxmlformats.org/drawingml/2006/main" id="201">
+  <cs:axisTitle>
+    <cs:lnRef idx="0"/>
+    <cs:fillRef idx="0"/>
+    <cs:effectRef idx="0"/>
+    <cs:fontRef idx="minor">
+      <a:schemeClr val="tx1">
+        <a:lumMod val="65000"/>
+        <a:lumOff val="35000"/>
+      </a:schemeClr>
+    </cs:fontRef>
+    <cs:defRPr sz="1000" kern="1200"/>
+  </cs:axisTitle>
+  <cs:categoryAxis>
+    <cs:lnRef idx="0"/>
+    <cs:fillRef idx="0"/>
+    <cs:effectRef idx="0"/>
+    <cs:fontRef idx="minor">
+      <a:schemeClr val="tx1">
+        <a:lumMod val="65000"/>
+        <a:lumOff val="35000"/>
+      </a:schemeClr>
+    </cs:fontRef>
+    <cs:spPr>
+      <a:ln w="9525" cap="flat" cmpd="sng" algn="ctr">
+        <a:solidFill>
+          <a:schemeClr val="tx1">
+            <a:lumMod val="15000"/>
+            <a:lumOff val="85000"/>
+          </a:schemeClr>
+        </a:solidFill>
+        <a:round/>
+      </a:ln>
+    </cs:spPr>
+    <cs:defRPr sz="900" kern="1200"/>
+  </cs:categoryAxis>
+  <cs:chartArea mods="allowNoFillOverride allowNoLineOverride">
+    <cs:lnRef idx="0"/>
+    <cs:fillRef idx="0"/>
+    <cs:effectRef idx="0"/>
+    <cs:fontRef idx="minor">
+      <a:schemeClr val="tx1"/>
+    </cs:fontRef>
+    <cs:spPr>
+      <a:solidFill>
+        <a:schemeClr val="bg1"/>
+      </a:solidFill>
+      <a:ln w="9525" cap="flat" cmpd="sng" algn="ctr">
+        <a:solidFill>
+          <a:schemeClr val="tx1">
+            <a:lumMod val="15000"/>
+            <a:lumOff val="85000"/>
+          </a:schemeClr>
+        </a:solidFill>
+        <a:round/>
+      </a:ln>
+    </cs:spPr>
+    <cs:defRPr sz="1000" kern="1200"/>
+  </cs:chartArea>
+  <cs:dataLabel>
+    <cs:lnRef idx="0"/>
+    <cs:fillRef idx="0"/>
+    <cs:effectRef idx="0"/>
+    <cs:fontRef idx="minor">
+      <a:schemeClr val="tx1">
+        <a:lumMod val="75000"/>
+        <a:lumOff val="25000"/>
+      </a:schemeClr>
+    </cs:fontRef>
+    <cs:defRPr sz="900" kern="1200"/>
+  </cs:dataLabel>
+  <cs:dataLabelCallout>
+    <cs:lnRef idx="0"/>
+    <cs:fillRef idx="0"/>
+    <cs:effectRef idx="0"/>
+    <cs:fontRef idx="minor">
+      <a:schemeClr val="dk1">
+        <a:lumMod val="65000"/>
+        <a:lumOff val="35000"/>
+      </a:schemeClr>
+    </cs:fontRef>
+    <cs:spPr>
+      <a:solidFill>
+        <a:schemeClr val="lt1"/>
+      </a:solidFill>
+      <a:ln>
+        <a:solidFill>
+          <a:schemeClr val="dk1">
+            <a:lumMod val="25000"/>
+            <a:lumOff val="75000"/>
+          </a:schemeClr>
+        </a:solidFill>
+      </a:ln>
+    </cs:spPr>
+    <cs:defRPr sz="900" kern="1200"/>
+    <cs:bodyPr rot="0" spcFirstLastPara="1" vertOverflow="clip" horzOverflow="clip" vert="horz" wrap="square" lIns="36576" tIns="18288" rIns="36576" bIns="18288" anchor="ctr" anchorCtr="1">
+      <a:spAutoFit/>
+    </cs:bodyPr>
+  </cs:dataLabelCallout>
+  <cs:dataPoint>
+    <cs:lnRef idx="0"/>
+    <cs:fillRef idx="1">
+      <cs:styleClr val="auto"/>
+    </cs:fillRef>
+    <cs:effectRef idx="0"/>
+    <cs:fontRef idx="minor">
+      <a:schemeClr val="tx1"/>
+    </cs:fontRef>
+  </cs:dataPoint>
+  <cs:dataPoint3D>
+    <cs:lnRef idx="0"/>
+    <cs:fillRef idx="1">
+      <cs:styleClr val="auto"/>
+    </cs:fillRef>
+    <cs:effectRef idx="0"/>
+    <cs:fontRef idx="minor">
+      <a:schemeClr val="tx1"/>
+    </cs:fontRef>
+  </cs:dataPoint3D>
+  <cs:dataPointLine>
+    <cs:lnRef idx="0">
+      <cs:styleClr val="auto"/>
+    </cs:lnRef>
+    <cs:fillRef idx="1"/>
+    <cs:effectRef idx="0"/>
+    <cs:fontRef idx="minor">
+      <a:schemeClr val="tx1"/>
+    </cs:fontRef>
+    <cs:spPr>
+      <a:ln w="28575" cap="rnd">
+        <a:solidFill>
+          <a:schemeClr val="phClr"/>
+        </a:solidFill>
+        <a:round/>
+      </a:ln>
+    </cs:spPr>
+  </cs:dataPointLine>
+  <cs:dataPointMarker>
+    <cs:lnRef idx="0">
+      <cs:styleClr val="auto"/>
+    </cs:lnRef>
+    <cs:fillRef idx="1">
+      <cs:styleClr val="auto"/>
+    </cs:fillRef>
+    <cs:effectRef idx="0"/>
+    <cs:fontRef idx="minor">
+      <a:schemeClr val="tx1"/>
+    </cs:fontRef>
+    <cs:spPr>
+      <a:ln w="9525">
+        <a:solidFill>
+          <a:schemeClr val="phClr"/>
+        </a:solidFill>
+      </a:ln>
+    </cs:spPr>
+  </cs:dataPointMarker>
+  <cs:dataPointMarkerLayout symbol="circle" size="5"/>
+  <cs:dataPointWireframe>
+    <cs:lnRef idx="0">
+      <cs:styleClr val="auto"/>
+    </cs:lnRef>
+    <cs:fillRef idx="1"/>
+    <cs:effectRef idx="0"/>
+    <cs:fontRef idx="minor">
+      <a:schemeClr val="tx1"/>
+    </cs:fontRef>
+    <cs:spPr>
+      <a:ln w="9525" cap="rnd">
+        <a:solidFill>
+          <a:schemeClr val="phClr"/>
+        </a:solidFill>
+        <a:round/>
+      </a:ln>
+    </cs:spPr>
+  </cs:dataPointWireframe>
+  <cs:dataTable>
+    <cs:lnRef idx="0"/>
+    <cs:fillRef idx="0"/>
+    <cs:effectRef idx="0"/>
+    <cs:fontRef idx="minor">
+      <a:schemeClr val="tx1">
+        <a:lumMod val="65000"/>
+        <a:lumOff val="35000"/>
+      </a:schemeClr>
+    </cs:fontRef>
+    <cs:spPr>
+      <a:noFill/>
+      <a:ln w="9525" cap="flat" cmpd="sng" algn="ctr">
+        <a:solidFill>
+          <a:schemeClr val="tx1">
+            <a:lumMod val="15000"/>
+            <a:lumOff val="85000"/>
+          </a:schemeClr>
+        </a:solidFill>
+        <a:round/>
+      </a:ln>
+    </cs:spPr>
+    <cs:defRPr sz="900" kern="1200"/>
+  </cs:dataTable>
+  <cs:downBar>
+    <cs:lnRef idx="0"/>
+    <cs:fillRef idx="0"/>
+    <cs:effectRef idx="0"/>
+    <cs:fontRef idx="minor">
+      <a:schemeClr val="dk1"/>
+    </cs:fontRef>
+    <cs:spPr>
+      <a:solidFill>
+        <a:schemeClr val="dk1">
+          <a:lumMod val="65000"/>
+          <a:lumOff val="35000"/>
+        </a:schemeClr>
+      </a:solidFill>
+      <a:ln w="9525">
+        <a:solidFill>
+          <a:schemeClr val="tx1">
+            <a:lumMod val="65000"/>
+            <a:lumOff val="35000"/>
+          </a:schemeClr>
+        </a:solidFill>
+      </a:ln>
+    </cs:spPr>
+  </cs:downBar>
+  <cs:dropLine>
+    <cs:lnRef idx="0"/>
+    <cs:fillRef idx="0"/>
+    <cs:effectRef idx="0"/>
+    <cs:fontRef idx="minor">
+      <a:schemeClr val="tx1"/>
+    </cs:fontRef>
+    <cs:spPr>
+      <a:ln w="9525" cap="flat" cmpd="sng" algn="ctr">
+        <a:solidFill>
+          <a:schemeClr val="tx1">
+            <a:lumMod val="35000"/>
+            <a:lumOff val="65000"/>
+          </a:schemeClr>
+        </a:solidFill>
+        <a:round/>
+      </a:ln>
+    </cs:spPr>
+  </cs:dropLine>
+  <cs:errorBar>
+    <cs:lnRef idx="0"/>
+    <cs:fillRef idx="0"/>
+    <cs:effectRef idx="0"/>
+    <cs:fontRef idx="minor">
+      <a:schemeClr val="tx1"/>
+    </cs:fontRef>
+    <cs:spPr>
+      <a:ln w="9525" cap="flat" cmpd="sng" algn="ctr">
+        <a:solidFill>
+          <a:schemeClr val="tx1">
+            <a:lumMod val="65000"/>
+            <a:lumOff val="35000"/>
+          </a:schemeClr>
+        </a:solidFill>
+        <a:round/>
+      </a:ln>
+    </cs:spPr>
+  </cs:errorBar>
+  <cs:floor>
+    <cs:lnRef idx="0"/>
+    <cs:fillRef idx="0"/>
+    <cs:effectRef idx="0"/>
+    <cs:fontRef idx="minor">
+      <a:schemeClr val="tx1"/>
+    </cs:fontRef>
+    <cs:spPr>
+      <a:noFill/>
+      <a:ln>
+        <a:noFill/>
+      </a:ln>
+    </cs:spPr>
+  </cs:floor>
+  <cs:gridlineMajor>
+    <cs:lnRef idx="0"/>
+    <cs:fillRef idx="0"/>
+    <cs:effectRef idx="0"/>
+    <cs:fontRef idx="minor">
+      <a:schemeClr val="tx1"/>
+    </cs:fontRef>
+    <cs:spPr>
+      <a:ln w="9525" cap="flat" cmpd="sng" algn="ctr">
+        <a:solidFill>
+          <a:schemeClr val="tx1">
+            <a:lumMod val="15000"/>
+            <a:lumOff val="85000"/>
+          </a:schemeClr>
+        </a:solidFill>
+        <a:round/>
+      </a:ln>
+    </cs:spPr>
+  </cs:gridlineMajor>
+  <cs:gridlineMinor>
+    <cs:lnRef idx="0"/>
+    <cs:fillRef idx="0"/>
+    <cs:effectRef idx="0"/>
+    <cs:fontRef idx="minor">
+      <a:schemeClr val="tx1"/>
+    </cs:fontRef>
+    <cs:spPr>
+      <a:ln w="9525" cap="flat" cmpd="sng" algn="ctr">
+        <a:solidFill>
+          <a:schemeClr val="tx1">
+            <a:lumMod val="5000"/>
+            <a:lumOff val="95000"/>
+          </a:schemeClr>
+        </a:solidFill>
+        <a:round/>
+      </a:ln>
+    </cs:spPr>
+  </cs:gridlineMinor>
+  <cs:hiLoLine>
+    <cs:lnRef idx="0"/>
+    <cs:fillRef idx="0"/>
+    <cs:effectRef idx="0"/>
+    <cs:fontRef idx="minor">
+      <a:schemeClr val="tx1"/>
+    </cs:fontRef>
+    <cs:spPr>
+      <a:ln w="9525" cap="flat" cmpd="sng" algn="ctr">
+        <a:solidFill>
+          <a:schemeClr val="tx1">
+            <a:lumMod val="75000"/>
+            <a:lumOff val="25000"/>
+          </a:schemeClr>
+        </a:solidFill>
+        <a:round/>
+      </a:ln>
+    </cs:spPr>
+  </cs:hiLoLine>
+  <cs:leaderLine>
+    <cs:lnRef idx="0"/>
+    <cs:fillRef idx="0"/>
+    <cs:effectRef idx="0"/>
+    <cs:fontRef idx="minor">
+      <a:schemeClr val="tx1"/>
+    </cs:fontRef>
+    <cs:spPr>
+      <a:ln w="9525" cap="flat" cmpd="sng" algn="ctr">
+        <a:solidFill>
+          <a:schemeClr val="tx1">
+            <a:lumMod val="35000"/>
+            <a:lumOff val="65000"/>
+          </a:schemeClr>
+        </a:solidFill>
+        <a:round/>
+      </a:ln>
+    </cs:spPr>
+  </cs:leaderLine>
+  <cs:legend>
+    <cs:lnRef idx="0"/>
+    <cs:fillRef idx="0"/>
+    <cs:effectRef idx="0"/>
+    <cs:fontRef idx="minor">
+      <a:schemeClr val="tx1">
+        <a:lumMod val="65000"/>
+        <a:lumOff val="35000"/>
+      </a:schemeClr>
+    </cs:fontRef>
+    <cs:defRPr sz="900" kern="1200"/>
+  </cs:legend>
+  <cs:plotArea mods="allowNoFillOverride allowNoLineOverride">
+    <cs:lnRef idx="0"/>
+    <cs:fillRef idx="0"/>
+    <cs:effectRef idx="0"/>
+    <cs:fontRef idx="minor">
+      <a:schemeClr val="tx1"/>
+    </cs:fontRef>
+  </cs:plotArea>
+  <cs:plotArea3D mods="allowNoFillOverride allowNoLineOverride">
+    <cs:lnRef idx="0"/>
+    <cs:fillRef idx="0"/>
+    <cs:effectRef idx="0"/>
+    <cs:fontRef idx="minor">
+      <a:schemeClr val="tx1"/>
+    </cs:fontRef>
+  </cs:plotArea3D>
+  <cs:seriesAxis>
+    <cs:lnRef idx="0"/>
+    <cs:fillRef idx="0"/>
+    <cs:effectRef idx="0"/>
+    <cs:fontRef idx="minor">
+      <a:schemeClr val="tx1">
+        <a:lumMod val="65000"/>
+        <a:lumOff val="35000"/>
+      </a:schemeClr>
+    </cs:fontRef>
+    <cs:defRPr sz="900" kern="1200"/>
+  </cs:seriesAxis>
+  <cs:seriesLine>
+    <cs:lnRef idx="0"/>
+    <cs:fillRef idx="0"/>
+    <cs:effectRef idx="0"/>
+    <cs:fontRef idx="minor">
+      <a:schemeClr val="tx1"/>
+    </cs:fontRef>
+    <cs:spPr>
+      <a:ln w="9525" cap="flat" cmpd="sng" algn="ctr">
+        <a:solidFill>
+          <a:schemeClr val="tx1">
+            <a:lumMod val="35000"/>
+            <a:lumOff val="65000"/>
+          </a:schemeClr>
+        </a:solidFill>
+        <a:round/>
+      </a:ln>
+    </cs:spPr>
+  </cs:seriesLine>
+  <cs:title>
+    <cs:lnRef idx="0"/>
+    <cs:fillRef idx="0"/>
+    <cs:effectRef idx="0"/>
+    <cs:fontRef idx="minor">
+      <a:schemeClr val="tx1">
+        <a:lumMod val="65000"/>
+        <a:lumOff val="35000"/>
+      </a:schemeClr>
+    </cs:fontRef>
+    <cs:defRPr sz="1400" b="0" kern="1200" spc="0" baseline="0"/>
+  </cs:title>
+  <cs:trendline>
+    <cs:lnRef idx="0">
+      <cs:styleClr val="auto"/>
+    </cs:lnRef>
+    <cs:fillRef idx="0"/>
+    <cs:effectRef idx="0"/>
+    <cs:fontRef idx="minor">
+      <a:schemeClr val="tx1"/>
+    </cs:fontRef>
+    <cs:spPr>
+      <a:ln w="19050" cap="rnd">
+        <a:solidFill>
+          <a:schemeClr val="phClr"/>
+        </a:solidFill>
+        <a:prstDash val="sysDot"/>
+      </a:ln>
+    </cs:spPr>
+  </cs:trendline>
+  <cs:trendlineLabel>
+    <cs:lnRef idx="0"/>
+    <cs:fillRef idx="0"/>
+    <cs:effectRef idx="0"/>
+    <cs:fontRef idx="minor">
+      <a:schemeClr val="tx1">
+        <a:lumMod val="65000"/>
+        <a:lumOff val="35000"/>
+      </a:schemeClr>
+    </cs:fontRef>
+    <cs:defRPr sz="900" kern="1200"/>
+  </cs:trendlineLabel>
+  <cs:upBar>
+    <cs:lnRef idx="0"/>
+    <cs:fillRef idx="0"/>
+    <cs:effectRef idx="0"/>
+    <cs:fontRef idx="minor">
+      <a:schemeClr val="dk1"/>
+    </cs:fontRef>
+    <cs:spPr>
+      <a:solidFill>
+        <a:schemeClr val="lt1"/>
+      </a:solidFill>
+      <a:ln w="9525">
+        <a:solidFill>
+          <a:schemeClr val="tx1">
+            <a:lumMod val="15000"/>
+            <a:lumOff val="85000"/>
+          </a:schemeClr>
+        </a:solidFill>
+      </a:ln>
+    </cs:spPr>
+  </cs:upBar>
+  <cs:valueAxis>
+    <cs:lnRef idx="0"/>
+    <cs:fillRef idx="0"/>
+    <cs:effectRef idx="0"/>
+    <cs:fontRef idx="minor">
+      <a:schemeClr val="tx1">
+        <a:lumMod val="65000"/>
+        <a:lumOff val="35000"/>
+      </a:schemeClr>
+    </cs:fontRef>
+    <cs:defRPr sz="900" kern="1200"/>
+  </cs:valueAxis>
+  <cs:wall>
+    <cs:lnRef idx="0"/>
+    <cs:fillRef idx="0"/>
+    <cs:effectRef idx="0"/>
+    <cs:fontRef idx="minor">
+      <a:schemeClr val="tx1"/>
+    </cs:fontRef>
+    <cs:spPr>
+      <a:noFill/>
+      <a:ln>
+        <a:noFill/>
+      </a:ln>
+    </cs:spPr>
+  </cs:wall>
+</cs:chartStyle>
 </file>
 
 <file path=word/theme/theme1.xml><?xml version="1.0" encoding="utf-8"?>
@@ -19289,7 +21376,7 @@
 </file>
 
 <file path=customXml/itemProps1.xml><?xml version="1.0" encoding="utf-8"?>
-<ds:datastoreItem xmlns:ds="http://schemas.openxmlformats.org/officeDocument/2006/customXml" ds:itemID="{159BC438-9F2D-4542-83A2-A1F2FE740512}">
+<ds:datastoreItem xmlns:ds="http://schemas.openxmlformats.org/officeDocument/2006/customXml" ds:itemID="{3D410F6B-3B07-417F-A533-2E8321A5877D}">
   <ds:schemaRefs>
     <ds:schemaRef ds:uri="http://schemas.openxmlformats.org/officeDocument/2006/bibliography"/>
   </ds:schemaRefs>

</xml_diff>